<commit_message>
Inlever versie 2.0 - Final
</commit_message>
<xml_diff>
--- a/misc/Alles bij elkaar.docx
+++ b/misc/Alles bij elkaar.docx
@@ -1,44 +1,53 @@
 
 <file path=word/document.xml><?xml version="1.0" encoding="utf-8"?>
-<w:document xmlns:wpc="http://schemas.microsoft.com/office/word/2010/wordprocessingCanvas" xmlns:mo="http://schemas.microsoft.com/office/mac/office/2008/main" xmlns:mc="http://schemas.openxmlformats.org/markup-compatibility/2006" xmlns:mv="urn:schemas-microsoft-com:mac:vml" xmlns:o="urn:schemas-microsoft-com:office:office" xmlns:r="http://schemas.openxmlformats.org/officeDocument/2006/relationships" xmlns:m="http://schemas.openxmlformats.org/officeDocument/2006/math" xmlns:v="urn:schemas-microsoft-com:vml" xmlns:wp14="http://schemas.microsoft.com/office/word/2010/wordprocessingDrawing" xmlns:wp="http://schemas.openxmlformats.org/drawingml/2006/wordprocessingDrawing" xmlns:w10="urn:schemas-microsoft-com:office:word" xmlns:w="http://schemas.openxmlformats.org/wordprocessingml/2006/main" xmlns:w14="http://schemas.microsoft.com/office/word/2010/wordml" xmlns:wpg="http://schemas.microsoft.com/office/word/2010/wordprocessingGroup" xmlns:wpi="http://schemas.microsoft.com/office/word/2010/wordprocessingInk" xmlns:wne="http://schemas.microsoft.com/office/word/2006/wordml" xmlns:wps="http://schemas.microsoft.com/office/word/2010/wordprocessingShape" mc:Ignorable="w14 wp14">
+<w:document xmlns:wpc="http://schemas.microsoft.com/office/word/2010/wordprocessingCanvas" xmlns:mc="http://schemas.openxmlformats.org/markup-compatibility/2006" xmlns:o="urn:schemas-microsoft-com:office:office" xmlns:r="http://schemas.openxmlformats.org/officeDocument/2006/relationships" xmlns:m="http://schemas.openxmlformats.org/officeDocument/2006/math" xmlns:v="urn:schemas-microsoft-com:vml" xmlns:wp14="http://schemas.microsoft.com/office/word/2010/wordprocessingDrawing" xmlns:wp="http://schemas.openxmlformats.org/drawingml/2006/wordprocessingDrawing" xmlns:w10="urn:schemas-microsoft-com:office:word" xmlns:w="http://schemas.openxmlformats.org/wordprocessingml/2006/main" xmlns:w14="http://schemas.microsoft.com/office/word/2010/wordml" xmlns:wpg="http://schemas.microsoft.com/office/word/2010/wordprocessingGroup" xmlns:wpi="http://schemas.microsoft.com/office/word/2010/wordprocessingInk" xmlns:wne="http://schemas.microsoft.com/office/word/2006/wordml" xmlns:wps="http://schemas.microsoft.com/office/word/2010/wordprocessingShape" mc:Ignorable="w14 wp14">
   <w:body>
     <w:p>
       <w:pPr>
-        <w:pStyle w:val="Title"/>
+        <w:pStyle w:val="Titel"/>
         <w:jc w:val="center"/>
       </w:pPr>
     </w:p>
     <w:p>
       <w:pPr>
-        <w:pStyle w:val="Title"/>
+        <w:pStyle w:val="Titel"/>
         <w:jc w:val="center"/>
       </w:pPr>
     </w:p>
     <w:p>
       <w:pPr>
-        <w:pStyle w:val="Title"/>
+        <w:pStyle w:val="Titel"/>
         <w:jc w:val="center"/>
       </w:pPr>
-      <w:r>
-        <w:br/>
-      </w:r>
-      <w:r>
-        <w:br/>
-      </w:r>
-      <w:r>
-        <w:br/>
-      </w:r>
-    </w:p>
-    <w:p>
-      <w:pPr>
-        <w:pStyle w:val="Title"/>
+    </w:p>
+    <w:p>
+      <w:pPr>
+        <w:pStyle w:val="Titel"/>
         <w:jc w:val="center"/>
       </w:pPr>
     </w:p>
     <w:p>
       <w:pPr>
-        <w:pStyle w:val="Title"/>
+        <w:pStyle w:val="Titel"/>
         <w:jc w:val="center"/>
+      </w:pPr>
+    </w:p>
+    <w:p>
+      <w:pPr>
+        <w:pStyle w:val="Titel"/>
+        <w:jc w:val="center"/>
+      </w:pPr>
+    </w:p>
+    <w:p>
+      <w:pPr>
+        <w:pStyle w:val="Titel"/>
+        <w:jc w:val="center"/>
+      </w:pPr>
+    </w:p>
+    <w:p>
+      <w:pPr>
+        <w:pStyle w:val="Titel"/>
+        <w:jc w:val="center"/>
         <w:rPr>
           <w:sz w:val="144"/>
         </w:rPr>
@@ -54,7 +63,7 @@
     </w:p>
     <w:p>
       <w:pPr>
-        <w:pStyle w:val="Heading2"/>
+        <w:pStyle w:val="Kop2"/>
         <w:jc w:val="center"/>
         <w:rPr>
           <w:sz w:val="40"/>
@@ -107,12 +116,10 @@
       <w:r>
         <w:t xml:space="preserve"> </w:t>
       </w:r>
-      <w:bookmarkStart w:id="0" w:name="_GoBack"/>
-      <w:bookmarkEnd w:id="0"/>
-    </w:p>
-    <w:p>
-      <w:pPr>
-        <w:pStyle w:val="Title"/>
+    </w:p>
+    <w:p>
+      <w:pPr>
+        <w:pStyle w:val="Titel"/>
       </w:pPr>
       <w:r>
         <w:rPr>
@@ -122,12 +129,12 @@
       </w:r>
       <w:r>
         <w:lastRenderedPageBreak/>
-        <w:t>6.1 Toelichting op het ontwerp</w:t>
-      </w:r>
-    </w:p>
-    <w:p>
-      <w:r>
-        <w:t xml:space="preserve">In bijgeleverde Visio bestanden zijn 3 tekeningen te vinden waarop onze </w:t>
+        <w:t>Toelichting op het ontwerp</w:t>
+      </w:r>
+    </w:p>
+    <w:p>
+      <w:r>
+        <w:t xml:space="preserve">In bijgeleverde “…Class Diagrams.pdf” zijn 3 tekeningen te vinden waarop onze </w:t>
       </w:r>
       <w:proofErr w:type="spellStart"/>
       <w:r>
@@ -139,46 +146,39 @@
       </w:r>
     </w:p>
     <w:p>
-      <w:pPr>
-        <w:pStyle w:val="ListParagraph"/>
+      <w:r>
+        <w:t>Een overzicht van de relaties tussen alle klassen van onze applicatie.</w:t>
+      </w:r>
+    </w:p>
+    <w:p>
+      <w:pPr>
+        <w:pStyle w:val="Lijstalinea"/>
         <w:numPr>
           <w:ilvl w:val="0"/>
           <w:numId w:val="2"/>
         </w:numPr>
       </w:pPr>
       <w:r>
-        <w:t>Een overzicht van de relaties tussen alle klassen van onze applicatie.</w:t>
-      </w:r>
-    </w:p>
-    <w:p>
-      <w:pPr>
-        <w:pStyle w:val="ListParagraph"/>
+        <w:t xml:space="preserve">Een overzicht van alle klassen en hun variabelen en methoden die door de </w:t>
+      </w:r>
+      <w:proofErr w:type="spellStart"/>
+      <w:r>
+        <w:t>client</w:t>
+      </w:r>
+      <w:proofErr w:type="spellEnd"/>
+      <w:r>
+        <w:t xml:space="preserve"> worden gebruikt (hierin staan geen relaties aangegeven).</w:t>
+      </w:r>
+    </w:p>
+    <w:p>
+      <w:pPr>
+        <w:pStyle w:val="Lijstalinea"/>
         <w:numPr>
           <w:ilvl w:val="0"/>
           <w:numId w:val="2"/>
         </w:numPr>
       </w:pPr>
       <w:r>
-        <w:t xml:space="preserve">Een overzicht van alle klassen en hun variabelen en methoden die door de </w:t>
-      </w:r>
-      <w:proofErr w:type="spellStart"/>
-      <w:r>
-        <w:t>client</w:t>
-      </w:r>
-      <w:proofErr w:type="spellEnd"/>
-      <w:r>
-        <w:t xml:space="preserve"> worden gebruikt (hierin staan geen relaties aangegeven).</w:t>
-      </w:r>
-    </w:p>
-    <w:p>
-      <w:pPr>
-        <w:pStyle w:val="ListParagraph"/>
-        <w:numPr>
-          <w:ilvl w:val="0"/>
-          <w:numId w:val="2"/>
-        </w:numPr>
-      </w:pPr>
-      <w:r>
         <w:t>Een overzicht van alle klassen en hun variabelen en methoden die door de server worden gebruikt (hierin staan geen relaties aangegeven).</w:t>
       </w:r>
     </w:p>
@@ -186,7 +186,7 @@
     <w:p/>
     <w:p>
       <w:pPr>
-        <w:pStyle w:val="Heading2"/>
+        <w:pStyle w:val="Kop2"/>
       </w:pPr>
       <w:r>
         <w:t>Functionaliteit server</w:t>
@@ -457,7 +457,7 @@
     <w:p/>
     <w:p>
       <w:pPr>
-        <w:pStyle w:val="Heading2"/>
+        <w:pStyle w:val="Kop2"/>
       </w:pPr>
       <w:r>
         <w:t xml:space="preserve">Functionaliteit </w:t>
@@ -812,7 +812,62 @@
     <w:p/>
     <w:p>
       <w:r>
-        <w:t>&lt;punt 5&gt;</w:t>
+        <w:lastRenderedPageBreak/>
+        <w:t xml:space="preserve">De kracht </w:t>
+      </w:r>
+      <w:proofErr w:type="gramStart"/>
+      <w:r>
+        <w:t>waarmee</w:t>
+      </w:r>
+      <w:proofErr w:type="gramEnd"/>
+      <w:r>
+        <w:t xml:space="preserve"> de AI zijn zet berekent, is in te stellen via de schuifbalk in de </w:t>
+      </w:r>
+      <w:r>
+        <w:rPr>
+          <w:i/>
+        </w:rPr>
+        <w:t>‘</w:t>
+      </w:r>
+      <w:proofErr w:type="spellStart"/>
+      <w:r>
+        <w:rPr>
+          <w:i/>
+        </w:rPr>
+        <w:t>GameView</w:t>
+      </w:r>
+      <w:proofErr w:type="spellEnd"/>
+      <w:r>
+        <w:rPr>
+          <w:i/>
+        </w:rPr>
+        <w:t>’</w:t>
+      </w:r>
+      <w:r>
+        <w:t xml:space="preserve">. De </w:t>
+      </w:r>
+      <w:r>
+        <w:rPr>
+          <w:i/>
+        </w:rPr>
+        <w:t>‘</w:t>
+      </w:r>
+      <w:proofErr w:type="spellStart"/>
+      <w:r>
+        <w:rPr>
+          <w:i/>
+        </w:rPr>
+        <w:t>ApplicationController</w:t>
+      </w:r>
+      <w:proofErr w:type="spellEnd"/>
+      <w:r>
+        <w:rPr>
+          <w:i/>
+        </w:rPr>
+        <w:t>’</w:t>
+      </w:r>
+      <w:r>
+        <w:t xml:space="preserve"> zorgt ervoor dat de waarde wordt meegenomen bij het bereken van een zet. De waarde van de schuifbalk bepaalt hoeveel zetten de AI vooruit kijkt.</w:t>
       </w:r>
     </w:p>
     <w:p/>
@@ -1169,7 +1224,7 @@
     <w:p/>
     <w:p>
       <w:pPr>
-        <w:pStyle w:val="Heading2"/>
+        <w:pStyle w:val="Kop2"/>
       </w:pPr>
       <w:r>
         <w:t>Overige functionaliteit</w:t>
@@ -1254,7 +1309,7 @@
     <w:p/>
     <w:p>
       <w:pPr>
-        <w:pStyle w:val="Heading2"/>
+        <w:pStyle w:val="Kop2"/>
       </w:pPr>
       <w:proofErr w:type="spellStart"/>
       <w:r>
@@ -1358,7 +1413,7 @@
     </w:p>
     <w:p>
       <w:pPr>
-        <w:pStyle w:val="ListParagraph"/>
+        <w:pStyle w:val="Lijstalinea"/>
         <w:numPr>
           <w:ilvl w:val="0"/>
           <w:numId w:val="1"/>
@@ -1370,7 +1425,7 @@
     </w:p>
     <w:p>
       <w:pPr>
-        <w:pStyle w:val="ListParagraph"/>
+        <w:pStyle w:val="Lijstalinea"/>
         <w:numPr>
           <w:ilvl w:val="0"/>
           <w:numId w:val="1"/>
@@ -1382,7 +1437,7 @@
     </w:p>
     <w:p>
       <w:pPr>
-        <w:pStyle w:val="ListParagraph"/>
+        <w:pStyle w:val="Lijstalinea"/>
         <w:numPr>
           <w:ilvl w:val="0"/>
           <w:numId w:val="1"/>
@@ -1396,7 +1451,7 @@
     </w:p>
     <w:p>
       <w:pPr>
-        <w:pStyle w:val="ListParagraph"/>
+        <w:pStyle w:val="Lijstalinea"/>
         <w:numPr>
           <w:ilvl w:val="0"/>
           <w:numId w:val="1"/>
@@ -1594,9 +1649,10 @@
     <w:p/>
     <w:p>
       <w:pPr>
-        <w:pStyle w:val="Heading2"/>
-      </w:pPr>
-      <w:r>
+        <w:pStyle w:val="Kop2"/>
+      </w:pPr>
+      <w:r>
+        <w:lastRenderedPageBreak/>
         <w:t>Netwerk protocol</w:t>
       </w:r>
     </w:p>
@@ -1604,149 +1660,145 @@
       <w:r>
         <w:t>Het netwerk protocol dat tijdens het werkcollege is besproken is volledig overgenomen, er zijn geen toevoegingen nodig geweest.</w:t>
       </w:r>
-    </w:p>
-    <w:p>
-      <w:pPr>
-        <w:pStyle w:val="Title"/>
-      </w:pPr>
-      <w:r>
-        <w:t>6.2 Toelichting per klasse</w:t>
-      </w:r>
+      <w:r>
+        <w:br w:type="page"/>
+      </w:r>
+    </w:p>
+    <w:p>
+      <w:pPr>
+        <w:pStyle w:val="Titel"/>
+      </w:pPr>
+      <w:r>
+        <w:lastRenderedPageBreak/>
+        <w:t>Toelichting per klasse</w:t>
+      </w:r>
+    </w:p>
+    <w:p>
+      <w:pPr>
+        <w:pStyle w:val="Kop2"/>
+      </w:pPr>
+      <w:r>
+        <w:t>Algemeen</w:t>
+      </w:r>
+    </w:p>
+    <w:p>
+      <w:r>
+        <w:t xml:space="preserve">De </w:t>
+      </w:r>
+      <w:proofErr w:type="spellStart"/>
+      <w:r>
+        <w:t>client</w:t>
+      </w:r>
+      <w:proofErr w:type="spellEnd"/>
+      <w:r>
+        <w:t xml:space="preserve"> en server packages zijn vergelijkbaar onderverdeeld. De </w:t>
+      </w:r>
+      <w:proofErr w:type="spellStart"/>
+      <w:r>
+        <w:t>client</w:t>
+      </w:r>
+      <w:proofErr w:type="spellEnd"/>
+      <w:r>
+        <w:t xml:space="preserve"> bestaat uit de volgende packages:</w:t>
+      </w:r>
+    </w:p>
+    <w:p>
+      <w:pPr>
+        <w:rPr>
+          <w:lang w:val="en-US"/>
+        </w:rPr>
+      </w:pPr>
+      <w:proofErr w:type="spellStart"/>
+      <w:r>
+        <w:rPr>
+          <w:lang w:val="en-US"/>
+        </w:rPr>
+        <w:t>rolit.client</w:t>
+      </w:r>
+      <w:proofErr w:type="spellEnd"/>
+    </w:p>
+    <w:p>
+      <w:pPr>
+        <w:rPr>
+          <w:lang w:val="en-US"/>
+        </w:rPr>
+      </w:pPr>
+      <w:proofErr w:type="spellStart"/>
+      <w:r>
+        <w:rPr>
+          <w:lang w:val="en-US"/>
+        </w:rPr>
+        <w:t>rolit.client.controllers</w:t>
+      </w:r>
+      <w:proofErr w:type="spellEnd"/>
+    </w:p>
+    <w:p>
+      <w:pPr>
+        <w:rPr>
+          <w:lang w:val="en-US"/>
+        </w:rPr>
+      </w:pPr>
+      <w:proofErr w:type="spellStart"/>
+      <w:r>
+        <w:rPr>
+          <w:lang w:val="en-US"/>
+        </w:rPr>
+        <w:t>rolit.client.</w:t>
+      </w:r>
+      <w:r>
+        <w:rPr>
+          <w:lang w:val="en-US"/>
+        </w:rPr>
+        <w:t>models</w:t>
+      </w:r>
+      <w:proofErr w:type="spellEnd"/>
+    </w:p>
+    <w:p>
+      <w:proofErr w:type="spellStart"/>
+      <w:r>
+        <w:t>rolit.client.views</w:t>
+      </w:r>
+      <w:proofErr w:type="spellEnd"/>
     </w:p>
     <w:p/>
+    <w:p>
+      <w:r>
+        <w:t xml:space="preserve">De server packages </w:t>
+      </w:r>
+      <w:r>
+        <w:t>zien er hetzelfde uit, namelijk:</w:t>
+      </w:r>
+    </w:p>
+    <w:p>
+      <w:proofErr w:type="spellStart"/>
+      <w:r>
+        <w:t>rolit.server</w:t>
+      </w:r>
+      <w:proofErr w:type="spellEnd"/>
+    </w:p>
+    <w:p>
+      <w:proofErr w:type="spellStart"/>
+      <w:r>
+        <w:t>rolit.server.controllers</w:t>
+      </w:r>
+      <w:proofErr w:type="spellEnd"/>
+    </w:p>
+    <w:p>
+      <w:proofErr w:type="spellStart"/>
+      <w:r>
+        <w:t>rolit.server.models</w:t>
+      </w:r>
+      <w:proofErr w:type="spellEnd"/>
+    </w:p>
+    <w:p>
+      <w:proofErr w:type="spellStart"/>
+      <w:r>
+        <w:t>rolit.server.views</w:t>
+      </w:r>
+      <w:proofErr w:type="spellEnd"/>
+    </w:p>
     <w:p/>
     <w:p>
-      <w:pPr>
-        <w:pStyle w:val="Heading2"/>
-      </w:pPr>
-      <w:r>
-        <w:t>Algemeen</w:t>
-      </w:r>
-    </w:p>
-    <w:p>
-      <w:r>
-        <w:t xml:space="preserve">De </w:t>
-      </w:r>
-      <w:proofErr w:type="spellStart"/>
-      <w:r>
-        <w:t>client</w:t>
-      </w:r>
-      <w:proofErr w:type="spellEnd"/>
-      <w:r>
-        <w:t xml:space="preserve"> en server packages zijn vergelijkbaar onderverdeeld. De </w:t>
-      </w:r>
-      <w:proofErr w:type="spellStart"/>
-      <w:r>
-        <w:t>client</w:t>
-      </w:r>
-      <w:proofErr w:type="spellEnd"/>
-      <w:r>
-        <w:t xml:space="preserve"> bestaat uit de volgende packages:</w:t>
-      </w:r>
-    </w:p>
-    <w:p>
-      <w:pPr>
-        <w:rPr>
-          <w:lang w:val="en-US"/>
-        </w:rPr>
-      </w:pPr>
-      <w:proofErr w:type="spellStart"/>
-      <w:proofErr w:type="gramStart"/>
-      <w:r>
-        <w:rPr>
-          <w:lang w:val="en-US"/>
-        </w:rPr>
-        <w:t>rolit.client</w:t>
-      </w:r>
-      <w:proofErr w:type="spellEnd"/>
-      <w:proofErr w:type="gramEnd"/>
-    </w:p>
-    <w:p>
-      <w:pPr>
-        <w:rPr>
-          <w:lang w:val="en-US"/>
-        </w:rPr>
-      </w:pPr>
-      <w:proofErr w:type="spellStart"/>
-      <w:proofErr w:type="gramStart"/>
-      <w:r>
-        <w:rPr>
-          <w:lang w:val="en-US"/>
-        </w:rPr>
-        <w:t>rolit.client.controllers</w:t>
-      </w:r>
-      <w:proofErr w:type="spellEnd"/>
-      <w:proofErr w:type="gramEnd"/>
-    </w:p>
-    <w:p>
-      <w:pPr>
-        <w:rPr>
-          <w:lang w:val="en-US"/>
-        </w:rPr>
-      </w:pPr>
-      <w:proofErr w:type="spellStart"/>
-      <w:proofErr w:type="gramStart"/>
-      <w:r>
-        <w:rPr>
-          <w:lang w:val="en-US"/>
-        </w:rPr>
-        <w:t>rolit.client.</w:t>
-      </w:r>
-      <w:r>
-        <w:rPr>
-          <w:lang w:val="en-US"/>
-        </w:rPr>
-        <w:t>models</w:t>
-      </w:r>
-      <w:proofErr w:type="spellEnd"/>
-      <w:proofErr w:type="gramEnd"/>
-    </w:p>
-    <w:p>
-      <w:proofErr w:type="spellStart"/>
-      <w:r>
-        <w:t>rolit.client.views</w:t>
-      </w:r>
-      <w:proofErr w:type="spellEnd"/>
-    </w:p>
-    <w:p/>
-    <w:p>
-      <w:r>
-        <w:t xml:space="preserve">De server packages </w:t>
-      </w:r>
-      <w:r>
-        <w:t>zien er hetzelfde uit, namelijk:</w:t>
-      </w:r>
-    </w:p>
-    <w:p>
-      <w:proofErr w:type="spellStart"/>
-      <w:r>
-        <w:t>rolit.server</w:t>
-      </w:r>
-      <w:proofErr w:type="spellEnd"/>
-    </w:p>
-    <w:p>
-      <w:proofErr w:type="spellStart"/>
-      <w:r>
-        <w:t>rolit.server.controllers</w:t>
-      </w:r>
-      <w:proofErr w:type="spellEnd"/>
-    </w:p>
-    <w:p>
-      <w:proofErr w:type="spellStart"/>
-      <w:r>
-        <w:t>rolit.server.models</w:t>
-      </w:r>
-      <w:proofErr w:type="spellEnd"/>
-    </w:p>
-    <w:p>
-      <w:proofErr w:type="spellStart"/>
-      <w:r>
-        <w:t>rolit.server.views</w:t>
-      </w:r>
-      <w:proofErr w:type="spellEnd"/>
-    </w:p>
-    <w:p/>
-    <w:p>
       <w:r>
         <w:t xml:space="preserve">Daarnaast hebben we nog een package </w:t>
       </w:r>
@@ -1771,15 +1823,7 @@
         <w:t xml:space="preserve">’ </w:t>
       </w:r>
       <w:r>
-        <w:t xml:space="preserve">aangemaakt voor de gedeelde </w:t>
-      </w:r>
-      <w:proofErr w:type="spellStart"/>
-      <w:r>
-        <w:t>models</w:t>
-      </w:r>
-      <w:proofErr w:type="spellEnd"/>
-      <w:r>
-        <w:t xml:space="preserve"> tussen </w:t>
+        <w:t xml:space="preserve">aangemaakt voor de gedeelde models tussen </w:t>
       </w:r>
       <w:proofErr w:type="spellStart"/>
       <w:r>
@@ -1986,10 +2030,10 @@
     <w:p/>
     <w:p>
       <w:pPr>
-        <w:pStyle w:val="Heading2"/>
-      </w:pPr>
-      <w:bookmarkStart w:id="1" w:name="_Client_klassen"/>
-      <w:bookmarkEnd w:id="1"/>
+        <w:pStyle w:val="Kop2"/>
+      </w:pPr>
+      <w:bookmarkStart w:id="0" w:name="_Client_klassen"/>
+      <w:bookmarkEnd w:id="0"/>
       <w:r>
         <w:t>Client klassen</w:t>
       </w:r>
@@ -2047,7 +2091,7 @@
     </w:p>
     <w:p>
       <w:pPr>
-        <w:pStyle w:val="ListParagraph"/>
+        <w:pStyle w:val="Lijstalinea"/>
         <w:numPr>
           <w:ilvl w:val="0"/>
           <w:numId w:val="3"/>
@@ -2083,7 +2127,7 @@
     </w:p>
     <w:p>
       <w:pPr>
-        <w:pStyle w:val="ListParagraph"/>
+        <w:pStyle w:val="Lijstalinea"/>
         <w:numPr>
           <w:ilvl w:val="0"/>
           <w:numId w:val="3"/>
@@ -2119,7 +2163,7 @@
     </w:p>
     <w:p>
       <w:pPr>
-        <w:pStyle w:val="ListParagraph"/>
+        <w:pStyle w:val="Lijstalinea"/>
         <w:numPr>
           <w:ilvl w:val="0"/>
           <w:numId w:val="3"/>
@@ -2139,7 +2183,7 @@
     </w:p>
     <w:p>
       <w:pPr>
-        <w:pStyle w:val="ListParagraph"/>
+        <w:pStyle w:val="Lijstalinea"/>
         <w:numPr>
           <w:ilvl w:val="0"/>
           <w:numId w:val="3"/>
@@ -2151,7 +2195,7 @@
     </w:p>
     <w:p>
       <w:pPr>
-        <w:pStyle w:val="ListParagraph"/>
+        <w:pStyle w:val="Lijstalinea"/>
         <w:numPr>
           <w:ilvl w:val="0"/>
           <w:numId w:val="3"/>
@@ -2284,7 +2328,7 @@
     </w:p>
     <w:p>
       <w:pPr>
-        <w:pStyle w:val="ListParagraph"/>
+        <w:pStyle w:val="Lijstalinea"/>
         <w:numPr>
           <w:ilvl w:val="0"/>
           <w:numId w:val="4"/>
@@ -2314,7 +2358,11 @@
         <w:t>’</w:t>
       </w:r>
       <w:r>
-        <w:t xml:space="preserve"> de berichten die hij van de </w:t>
+        <w:t xml:space="preserve"> </w:t>
+      </w:r>
+      <w:r>
+        <w:lastRenderedPageBreak/>
+        <w:t xml:space="preserve">de berichten die hij van de </w:t>
       </w:r>
       <w:r>
         <w:rPr>
@@ -2414,7 +2462,7 @@
     </w:p>
     <w:p>
       <w:pPr>
-        <w:pStyle w:val="ListParagraph"/>
+        <w:pStyle w:val="Lijstalinea"/>
         <w:numPr>
           <w:ilvl w:val="0"/>
           <w:numId w:val="4"/>
@@ -2518,7 +2566,7 @@
     </w:p>
     <w:p>
       <w:pPr>
-        <w:pStyle w:val="ListParagraph"/>
+        <w:pStyle w:val="Lijstalinea"/>
         <w:numPr>
           <w:ilvl w:val="0"/>
           <w:numId w:val="4"/>
@@ -2670,7 +2718,7 @@
     </w:p>
     <w:p>
       <w:pPr>
-        <w:pStyle w:val="ListParagraph"/>
+        <w:pStyle w:val="Lijstalinea"/>
         <w:numPr>
           <w:ilvl w:val="0"/>
           <w:numId w:val="4"/>
@@ -2682,7 +2730,7 @@
     </w:p>
     <w:p>
       <w:pPr>
-        <w:pStyle w:val="ListParagraph"/>
+        <w:pStyle w:val="Lijstalinea"/>
         <w:numPr>
           <w:ilvl w:val="0"/>
           <w:numId w:val="4"/>
@@ -2717,7 +2765,7 @@
     </w:p>
     <w:p>
       <w:pPr>
-        <w:pStyle w:val="ListParagraph"/>
+        <w:pStyle w:val="Lijstalinea"/>
         <w:numPr>
           <w:ilvl w:val="0"/>
           <w:numId w:val="5"/>
@@ -2729,7 +2777,7 @@
     </w:p>
     <w:p>
       <w:pPr>
-        <w:pStyle w:val="ListParagraph"/>
+        <w:pStyle w:val="Lijstalinea"/>
         <w:numPr>
           <w:ilvl w:val="0"/>
           <w:numId w:val="5"/>
@@ -2984,7 +3032,7 @@
     </w:p>
     <w:p>
       <w:pPr>
-        <w:pStyle w:val="ListParagraph"/>
+        <w:pStyle w:val="Lijstalinea"/>
         <w:numPr>
           <w:ilvl w:val="0"/>
           <w:numId w:val="5"/>
@@ -3047,7 +3095,7 @@
     </w:p>
     <w:p>
       <w:pPr>
-        <w:pStyle w:val="ListParagraph"/>
+        <w:pStyle w:val="Lijstalinea"/>
         <w:numPr>
           <w:ilvl w:val="0"/>
           <w:numId w:val="5"/>
@@ -3059,7 +3107,7 @@
     </w:p>
     <w:p>
       <w:pPr>
-        <w:pStyle w:val="ListParagraph"/>
+        <w:pStyle w:val="Lijstalinea"/>
         <w:numPr>
           <w:ilvl w:val="0"/>
           <w:numId w:val="5"/>
@@ -3152,7 +3200,7 @@
     </w:p>
     <w:p>
       <w:pPr>
-        <w:pStyle w:val="ListParagraph"/>
+        <w:pStyle w:val="Lijstalinea"/>
         <w:numPr>
           <w:ilvl w:val="0"/>
           <w:numId w:val="7"/>
@@ -3187,7 +3235,7 @@
     </w:p>
     <w:p>
       <w:pPr>
-        <w:pStyle w:val="ListParagraph"/>
+        <w:pStyle w:val="Lijstalinea"/>
         <w:numPr>
           <w:ilvl w:val="0"/>
           <w:numId w:val="7"/>
@@ -3238,7 +3286,7 @@
     </w:p>
     <w:p>
       <w:pPr>
-        <w:pStyle w:val="ListParagraph"/>
+        <w:pStyle w:val="Lijstalinea"/>
         <w:numPr>
           <w:ilvl w:val="0"/>
           <w:numId w:val="7"/>
@@ -3281,7 +3329,7 @@
     </w:p>
     <w:p>
       <w:pPr>
-        <w:pStyle w:val="ListParagraph"/>
+        <w:pStyle w:val="Lijstalinea"/>
         <w:numPr>
           <w:ilvl w:val="0"/>
           <w:numId w:val="7"/>
@@ -3293,7 +3341,7 @@
     </w:p>
     <w:p>
       <w:pPr>
-        <w:pStyle w:val="ListParagraph"/>
+        <w:pStyle w:val="Lijstalinea"/>
         <w:numPr>
           <w:ilvl w:val="0"/>
           <w:numId w:val="7"/>
@@ -3409,7 +3457,7 @@
     </w:p>
     <w:p>
       <w:pPr>
-        <w:pStyle w:val="ListParagraph"/>
+        <w:pStyle w:val="Lijstalinea"/>
         <w:numPr>
           <w:ilvl w:val="0"/>
           <w:numId w:val="6"/>
@@ -3421,7 +3469,7 @@
     </w:p>
     <w:p>
       <w:pPr>
-        <w:pStyle w:val="ListParagraph"/>
+        <w:pStyle w:val="Lijstalinea"/>
         <w:numPr>
           <w:ilvl w:val="0"/>
           <w:numId w:val="6"/>
@@ -3433,7 +3481,7 @@
     </w:p>
     <w:p>
       <w:pPr>
-        <w:pStyle w:val="ListParagraph"/>
+        <w:pStyle w:val="Lijstalinea"/>
         <w:numPr>
           <w:ilvl w:val="0"/>
           <w:numId w:val="6"/>
@@ -3445,7 +3493,7 @@
     </w:p>
     <w:p>
       <w:pPr>
-        <w:pStyle w:val="ListParagraph"/>
+        <w:pStyle w:val="Lijstalinea"/>
         <w:numPr>
           <w:ilvl w:val="0"/>
           <w:numId w:val="6"/>
@@ -3457,7 +3505,7 @@
     </w:p>
     <w:p>
       <w:pPr>
-        <w:pStyle w:val="ListParagraph"/>
+        <w:pStyle w:val="Lijstalinea"/>
         <w:numPr>
           <w:ilvl w:val="0"/>
           <w:numId w:val="6"/>
@@ -3521,7 +3569,7 @@
     </w:p>
     <w:p>
       <w:pPr>
-        <w:pStyle w:val="ListParagraph"/>
+        <w:pStyle w:val="Lijstalinea"/>
         <w:numPr>
           <w:ilvl w:val="0"/>
           <w:numId w:val="16"/>
@@ -3533,19 +3581,20 @@
     </w:p>
     <w:p>
       <w:pPr>
-        <w:pStyle w:val="ListParagraph"/>
+        <w:pStyle w:val="Lijstalinea"/>
         <w:numPr>
           <w:ilvl w:val="0"/>
           <w:numId w:val="16"/>
         </w:numPr>
       </w:pPr>
       <w:r>
+        <w:lastRenderedPageBreak/>
         <w:t>Het afdwingen van een methode om te loggen.</w:t>
       </w:r>
     </w:p>
     <w:p>
       <w:pPr>
-        <w:pStyle w:val="ListParagraph"/>
+        <w:pStyle w:val="Lijstalinea"/>
         <w:numPr>
           <w:ilvl w:val="0"/>
           <w:numId w:val="16"/>
@@ -3557,7 +3606,7 @@
     </w:p>
     <w:p>
       <w:pPr>
-        <w:pStyle w:val="ListParagraph"/>
+        <w:pStyle w:val="Lijstalinea"/>
         <w:numPr>
           <w:ilvl w:val="0"/>
           <w:numId w:val="16"/>
@@ -3569,7 +3618,7 @@
     </w:p>
     <w:p>
       <w:pPr>
-        <w:pStyle w:val="ListParagraph"/>
+        <w:pStyle w:val="Lijstalinea"/>
         <w:numPr>
           <w:ilvl w:val="0"/>
           <w:numId w:val="16"/>
@@ -3725,7 +3774,7 @@
     </w:p>
     <w:p>
       <w:pPr>
-        <w:pStyle w:val="ListParagraph"/>
+        <w:pStyle w:val="Lijstalinea"/>
         <w:numPr>
           <w:ilvl w:val="0"/>
           <w:numId w:val="8"/>
@@ -3745,7 +3794,7 @@
     </w:p>
     <w:p>
       <w:pPr>
-        <w:pStyle w:val="ListParagraph"/>
+        <w:pStyle w:val="Lijstalinea"/>
         <w:numPr>
           <w:ilvl w:val="0"/>
           <w:numId w:val="8"/>
@@ -3777,7 +3826,7 @@
     </w:p>
     <w:p>
       <w:pPr>
-        <w:pStyle w:val="ListParagraph"/>
+        <w:pStyle w:val="Lijstalinea"/>
         <w:numPr>
           <w:ilvl w:val="0"/>
           <w:numId w:val="8"/>
@@ -3812,7 +3861,7 @@
     </w:p>
     <w:p>
       <w:pPr>
-        <w:pStyle w:val="ListParagraph"/>
+        <w:pStyle w:val="Lijstalinea"/>
         <w:numPr>
           <w:ilvl w:val="0"/>
           <w:numId w:val="8"/>
@@ -3824,7 +3873,7 @@
     </w:p>
     <w:p>
       <w:pPr>
-        <w:pStyle w:val="ListParagraph"/>
+        <w:pStyle w:val="Lijstalinea"/>
         <w:numPr>
           <w:ilvl w:val="0"/>
           <w:numId w:val="8"/>
@@ -3838,10 +3887,10 @@
     <w:p/>
     <w:p>
       <w:pPr>
-        <w:pStyle w:val="Heading2"/>
-      </w:pPr>
-      <w:bookmarkStart w:id="2" w:name="_Server_klassen"/>
-      <w:bookmarkEnd w:id="2"/>
+        <w:pStyle w:val="Kop2"/>
+      </w:pPr>
+      <w:bookmarkStart w:id="1" w:name="_Server_klassen"/>
+      <w:bookmarkEnd w:id="1"/>
       <w:r>
         <w:t>Server klassen</w:t>
       </w:r>
@@ -4316,7 +4365,7 @@
     </w:p>
     <w:p>
       <w:pPr>
-        <w:pStyle w:val="ListParagraph"/>
+        <w:pStyle w:val="Lijstalinea"/>
         <w:numPr>
           <w:ilvl w:val="0"/>
           <w:numId w:val="9"/>
@@ -4385,7 +4434,7 @@
     </w:p>
     <w:p>
       <w:pPr>
-        <w:pStyle w:val="ListParagraph"/>
+        <w:pStyle w:val="Lijstalinea"/>
         <w:numPr>
           <w:ilvl w:val="0"/>
           <w:numId w:val="9"/>
@@ -4400,7 +4449,7 @@
     </w:p>
     <w:p>
       <w:pPr>
-        <w:pStyle w:val="ListParagraph"/>
+        <w:pStyle w:val="Lijstalinea"/>
         <w:numPr>
           <w:ilvl w:val="0"/>
           <w:numId w:val="9"/>
@@ -4642,7 +4691,7 @@
     </w:p>
     <w:p>
       <w:pPr>
-        <w:pStyle w:val="ListParagraph"/>
+        <w:pStyle w:val="Lijstalinea"/>
         <w:numPr>
           <w:ilvl w:val="0"/>
           <w:numId w:val="9"/>
@@ -4657,7 +4706,7 @@
     </w:p>
     <w:p>
       <w:pPr>
-        <w:pStyle w:val="ListParagraph"/>
+        <w:pStyle w:val="Lijstalinea"/>
         <w:numPr>
           <w:ilvl w:val="0"/>
           <w:numId w:val="9"/>
@@ -4701,13 +4750,14 @@
     </w:p>
     <w:p>
       <w:pPr>
-        <w:pStyle w:val="ListParagraph"/>
+        <w:pStyle w:val="Lijstalinea"/>
         <w:numPr>
           <w:ilvl w:val="0"/>
           <w:numId w:val="10"/>
         </w:numPr>
       </w:pPr>
       <w:r>
+        <w:lastRenderedPageBreak/>
         <w:t xml:space="preserve">Deze klasse beheert alle </w:t>
       </w:r>
       <w:r>
@@ -4782,7 +4832,7 @@
     </w:p>
     <w:p>
       <w:pPr>
-        <w:pStyle w:val="ListParagraph"/>
+        <w:pStyle w:val="Lijstalinea"/>
         <w:numPr>
           <w:ilvl w:val="0"/>
           <w:numId w:val="10"/>
@@ -4830,7 +4880,7 @@
     </w:p>
     <w:p>
       <w:pPr>
-        <w:pStyle w:val="ListParagraph"/>
+        <w:pStyle w:val="Lijstalinea"/>
         <w:numPr>
           <w:ilvl w:val="0"/>
           <w:numId w:val="10"/>
@@ -4974,7 +5024,7 @@
     </w:p>
     <w:p>
       <w:pPr>
-        <w:pStyle w:val="ListParagraph"/>
+        <w:pStyle w:val="Lijstalinea"/>
         <w:numPr>
           <w:ilvl w:val="0"/>
           <w:numId w:val="10"/>
@@ -4987,7 +5037,7 @@
     </w:p>
     <w:p>
       <w:pPr>
-        <w:pStyle w:val="ListParagraph"/>
+        <w:pStyle w:val="Lijstalinea"/>
         <w:numPr>
           <w:ilvl w:val="0"/>
           <w:numId w:val="10"/>
@@ -5020,7 +5070,7 @@
     </w:p>
     <w:p>
       <w:pPr>
-        <w:pStyle w:val="ListParagraph"/>
+        <w:pStyle w:val="Lijstalinea"/>
         <w:numPr>
           <w:ilvl w:val="0"/>
           <w:numId w:val="11"/>
@@ -5063,7 +5113,7 @@
     </w:p>
     <w:p>
       <w:pPr>
-        <w:pStyle w:val="ListParagraph"/>
+        <w:pStyle w:val="Lijstalinea"/>
         <w:numPr>
           <w:ilvl w:val="0"/>
           <w:numId w:val="11"/>
@@ -5095,7 +5145,7 @@
     </w:p>
     <w:p>
       <w:pPr>
-        <w:pStyle w:val="ListParagraph"/>
+        <w:pStyle w:val="Lijstalinea"/>
         <w:numPr>
           <w:ilvl w:val="0"/>
           <w:numId w:val="11"/>
@@ -5130,7 +5180,7 @@
     </w:p>
     <w:p>
       <w:pPr>
-        <w:pStyle w:val="ListParagraph"/>
+        <w:pStyle w:val="Lijstalinea"/>
         <w:numPr>
           <w:ilvl w:val="0"/>
           <w:numId w:val="11"/>
@@ -5142,7 +5192,7 @@
     </w:p>
     <w:p>
       <w:pPr>
-        <w:pStyle w:val="ListParagraph"/>
+        <w:pStyle w:val="Lijstalinea"/>
         <w:numPr>
           <w:ilvl w:val="0"/>
           <w:numId w:val="11"/>
@@ -5156,10 +5206,10 @@
     <w:p/>
     <w:p>
       <w:pPr>
-        <w:pStyle w:val="Heading2"/>
-      </w:pPr>
-      <w:bookmarkStart w:id="3" w:name="_Model_klassen"/>
-      <w:bookmarkEnd w:id="3"/>
+        <w:pStyle w:val="Kop2"/>
+      </w:pPr>
+      <w:bookmarkStart w:id="2" w:name="_Model_klassen"/>
+      <w:bookmarkEnd w:id="2"/>
       <w:r>
         <w:t>Model klassen</w:t>
       </w:r>
@@ -5217,7 +5267,7 @@
     </w:p>
     <w:p>
       <w:pPr>
-        <w:pStyle w:val="ListParagraph"/>
+        <w:pStyle w:val="Lijstalinea"/>
         <w:numPr>
           <w:ilvl w:val="0"/>
           <w:numId w:val="12"/>
@@ -5237,7 +5287,7 @@
     </w:p>
     <w:p>
       <w:pPr>
-        <w:pStyle w:val="ListParagraph"/>
+        <w:pStyle w:val="Lijstalinea"/>
         <w:numPr>
           <w:ilvl w:val="0"/>
           <w:numId w:val="12"/>
@@ -5290,7 +5340,7 @@
     </w:p>
     <w:p>
       <w:pPr>
-        <w:pStyle w:val="ListParagraph"/>
+        <w:pStyle w:val="Lijstalinea"/>
         <w:numPr>
           <w:ilvl w:val="0"/>
           <w:numId w:val="12"/>
@@ -5340,7 +5390,7 @@
     </w:p>
     <w:p>
       <w:pPr>
-        <w:pStyle w:val="ListParagraph"/>
+        <w:pStyle w:val="Lijstalinea"/>
         <w:numPr>
           <w:ilvl w:val="0"/>
           <w:numId w:val="12"/>
@@ -5414,7 +5464,7 @@
     </w:p>
     <w:p>
       <w:pPr>
-        <w:pStyle w:val="ListParagraph"/>
+        <w:pStyle w:val="Lijstalinea"/>
         <w:numPr>
           <w:ilvl w:val="0"/>
           <w:numId w:val="12"/>
@@ -5441,7 +5491,7 @@
     </w:p>
     <w:p>
       <w:pPr>
-        <w:pStyle w:val="ListParagraph"/>
+        <w:pStyle w:val="Lijstalinea"/>
         <w:numPr>
           <w:ilvl w:val="0"/>
           <w:numId w:val="13"/>
@@ -5461,7 +5511,7 @@
     </w:p>
     <w:p>
       <w:pPr>
-        <w:pStyle w:val="ListParagraph"/>
+        <w:pStyle w:val="Lijstalinea"/>
         <w:numPr>
           <w:ilvl w:val="0"/>
           <w:numId w:val="13"/>
@@ -5509,7 +5559,7 @@
     </w:p>
     <w:p>
       <w:pPr>
-        <w:pStyle w:val="ListParagraph"/>
+        <w:pStyle w:val="Lijstalinea"/>
         <w:numPr>
           <w:ilvl w:val="0"/>
           <w:numId w:val="13"/>
@@ -5545,7 +5595,7 @@
     </w:p>
     <w:p>
       <w:pPr>
-        <w:pStyle w:val="ListParagraph"/>
+        <w:pStyle w:val="Lijstalinea"/>
         <w:numPr>
           <w:ilvl w:val="0"/>
           <w:numId w:val="13"/>
@@ -5557,7 +5607,7 @@
     </w:p>
     <w:p>
       <w:pPr>
-        <w:pStyle w:val="ListParagraph"/>
+        <w:pStyle w:val="Lijstalinea"/>
         <w:numPr>
           <w:ilvl w:val="0"/>
           <w:numId w:val="13"/>
@@ -5584,19 +5634,20 @@
     </w:p>
     <w:p>
       <w:pPr>
-        <w:pStyle w:val="ListParagraph"/>
+        <w:pStyle w:val="Lijstalinea"/>
         <w:numPr>
           <w:ilvl w:val="0"/>
           <w:numId w:val="14"/>
         </w:numPr>
       </w:pPr>
       <w:r>
+        <w:lastRenderedPageBreak/>
         <w:t>Deze klasse modelleert een enkel vakje op het speelbord.</w:t>
       </w:r>
     </w:p>
     <w:p>
       <w:pPr>
-        <w:pStyle w:val="ListParagraph"/>
+        <w:pStyle w:val="Lijstalinea"/>
         <w:numPr>
           <w:ilvl w:val="0"/>
           <w:numId w:val="14"/>
@@ -5617,7 +5668,7 @@
     </w:p>
     <w:p>
       <w:pPr>
-        <w:pStyle w:val="ListParagraph"/>
+        <w:pStyle w:val="Lijstalinea"/>
         <w:numPr>
           <w:ilvl w:val="0"/>
           <w:numId w:val="14"/>
@@ -5644,7 +5695,7 @@
     </w:p>
     <w:p>
       <w:pPr>
-        <w:pStyle w:val="ListParagraph"/>
+        <w:pStyle w:val="Lijstalinea"/>
         <w:numPr>
           <w:ilvl w:val="0"/>
           <w:numId w:val="14"/>
@@ -5656,7 +5707,7 @@
     </w:p>
     <w:p>
       <w:pPr>
-        <w:pStyle w:val="ListParagraph"/>
+        <w:pStyle w:val="Lijstalinea"/>
         <w:numPr>
           <w:ilvl w:val="0"/>
           <w:numId w:val="14"/>
@@ -5697,7 +5748,7 @@
     </w:p>
     <w:p>
       <w:pPr>
-        <w:pStyle w:val="ListParagraph"/>
+        <w:pStyle w:val="Lijstalinea"/>
         <w:numPr>
           <w:ilvl w:val="0"/>
           <w:numId w:val="15"/>
@@ -5717,7 +5768,7 @@
     </w:p>
     <w:p>
       <w:pPr>
-        <w:pStyle w:val="ListParagraph"/>
+        <w:pStyle w:val="Lijstalinea"/>
         <w:numPr>
           <w:ilvl w:val="0"/>
           <w:numId w:val="15"/>
@@ -5737,7 +5788,7 @@
     </w:p>
     <w:p>
       <w:pPr>
-        <w:pStyle w:val="ListParagraph"/>
+        <w:pStyle w:val="Lijstalinea"/>
         <w:numPr>
           <w:ilvl w:val="0"/>
           <w:numId w:val="15"/>
@@ -5772,7 +5823,7 @@
     </w:p>
     <w:p>
       <w:pPr>
-        <w:pStyle w:val="ListParagraph"/>
+        <w:pStyle w:val="Lijstalinea"/>
         <w:numPr>
           <w:ilvl w:val="0"/>
           <w:numId w:val="15"/>
@@ -5784,7 +5835,7 @@
     </w:p>
     <w:p>
       <w:pPr>
-        <w:pStyle w:val="ListParagraph"/>
+        <w:pStyle w:val="Lijstalinea"/>
         <w:numPr>
           <w:ilvl w:val="0"/>
           <w:numId w:val="15"/>
@@ -5794,27 +5845,215 @@
         <w:t>–</w:t>
       </w:r>
     </w:p>
+    <w:p>
+      <w:pPr>
+        <w:pStyle w:val="Titel"/>
+      </w:pPr>
+      <w:r>
+        <w:br w:type="page"/>
+      </w:r>
+    </w:p>
+    <w:p>
+      <w:pPr>
+        <w:pStyle w:val="Titel"/>
+      </w:pPr>
+      <w:r>
+        <w:lastRenderedPageBreak/>
+        <w:t>Testverslag</w:t>
+      </w:r>
+    </w:p>
     <w:p/>
     <w:p>
       <w:pPr>
-        <w:pStyle w:val="Title"/>
-      </w:pPr>
-      <w:r>
-        <w:t>6.3 Testverslag</w:t>
+        <w:pStyle w:val="Kop2"/>
+      </w:pPr>
+      <w:r>
+        <w:t>Model</w:t>
+      </w:r>
+    </w:p>
+    <w:p>
+      <w:r>
+        <w:t xml:space="preserve">Het model is als geheel getest. Daarnaast is de klasse </w:t>
+      </w:r>
+      <w:r>
+        <w:rPr>
+          <w:i/>
+        </w:rPr>
+        <w:t>‘Board’</w:t>
+      </w:r>
+      <w:r>
+        <w:t xml:space="preserve"> ook afzonderlijk getest.</w:t>
+      </w:r>
+    </w:p>
+    <w:p>
+      <w:r>
+        <w:t xml:space="preserve">In de klasse </w:t>
+      </w:r>
+      <w:r>
+        <w:rPr>
+          <w:i/>
+        </w:rPr>
+        <w:t>‘</w:t>
+      </w:r>
+      <w:proofErr w:type="spellStart"/>
+      <w:r>
+        <w:rPr>
+          <w:i/>
+        </w:rPr>
+        <w:t>BoardTest</w:t>
+      </w:r>
+      <w:proofErr w:type="spellEnd"/>
+      <w:r>
+        <w:rPr>
+          <w:i/>
+        </w:rPr>
+        <w:t>’</w:t>
+      </w:r>
+      <w:r>
+        <w:t xml:space="preserve"> wordt </w:t>
+      </w:r>
+      <w:r>
+        <w:rPr>
+          <w:i/>
+        </w:rPr>
+        <w:t>‘Board’</w:t>
+      </w:r>
+      <w:r>
+        <w:t xml:space="preserve"> getest, door het doen van een paar zetten.</w:t>
       </w:r>
     </w:p>
     <w:p/>
     <w:p>
-      <w:pPr>
-        <w:pStyle w:val="Heading2"/>
-      </w:pPr>
-      <w:r>
-        <w:t>Model</w:t>
-      </w:r>
-    </w:p>
-    <w:p>
-      <w:r>
-        <w:t xml:space="preserve">Het model is als geheel getest. Daarnaast is de klasse </w:t>
+      <w:r>
+        <w:t xml:space="preserve">De veel omvangrijkere test van het hele model, te vinden in de klasse </w:t>
+      </w:r>
+      <w:r>
+        <w:rPr>
+          <w:i/>
+        </w:rPr>
+        <w:t>‘</w:t>
+      </w:r>
+      <w:proofErr w:type="spellStart"/>
+      <w:r>
+        <w:rPr>
+          <w:i/>
+        </w:rPr>
+        <w:t>GameTest</w:t>
+      </w:r>
+      <w:proofErr w:type="spellEnd"/>
+      <w:r>
+        <w:rPr>
+          <w:i/>
+        </w:rPr>
+        <w:t>’</w:t>
+      </w:r>
+      <w:r>
+        <w:t xml:space="preserve">, test het model als geheel. Hiertoe worden drie games aangemaakt. Dit omdat er 3 verschillende mogelijkheden zijn: een spelletje met twee spelers, drie spelers of een spelletje met 4 spelers. </w:t>
+      </w:r>
+    </w:p>
+    <w:p>
+      <w:r>
+        <w:t xml:space="preserve">Vervolgens worden de drie games door de AI gespeeld. Het geheel is terug te vinden in de logfiles </w:t>
+      </w:r>
+      <w:r>
+        <w:rPr>
+          <w:i/>
+        </w:rPr>
+        <w:t>‘2</w:t>
+      </w:r>
+      <w:r>
+        <w:rPr>
+          <w:i/>
+        </w:rPr>
+        <w:t>playerGame.txt</w:t>
+      </w:r>
+      <w:r>
+        <w:rPr>
+          <w:i/>
+        </w:rPr>
+        <w:t>’</w:t>
+      </w:r>
+      <w:r>
+        <w:t xml:space="preserve">, </w:t>
+      </w:r>
+      <w:r>
+        <w:rPr>
+          <w:i/>
+        </w:rPr>
+        <w:t>‘3</w:t>
+      </w:r>
+      <w:r>
+        <w:rPr>
+          <w:i/>
+        </w:rPr>
+        <w:t>playerGame.txt</w:t>
+      </w:r>
+      <w:r>
+        <w:rPr>
+          <w:i/>
+        </w:rPr>
+        <w:t>’</w:t>
+      </w:r>
+      <w:r>
+        <w:t xml:space="preserve"> of </w:t>
+      </w:r>
+      <w:r>
+        <w:rPr>
+          <w:i/>
+        </w:rPr>
+        <w:t>‘4</w:t>
+      </w:r>
+      <w:r>
+        <w:rPr>
+          <w:i/>
+        </w:rPr>
+        <w:t>playerGame.txt</w:t>
+      </w:r>
+      <w:r>
+        <w:rPr>
+          <w:i/>
+        </w:rPr>
+        <w:t>’</w:t>
+      </w:r>
+      <w:r>
+        <w:t xml:space="preserve">. In deze tekstbestanden is een visuele representatie van het bord gelogd, na elke zet. </w:t>
+      </w:r>
+    </w:p>
+    <w:p>
+      <w:r>
+        <w:t xml:space="preserve">Op deze manier wordt het model als geheel getest. Het model bevat de volgende klassen: </w:t>
+      </w:r>
+      <w:r>
+        <w:rPr>
+          <w:i/>
+        </w:rPr>
+        <w:t>‘Game’</w:t>
+      </w:r>
+      <w:r>
+        <w:t xml:space="preserve">, </w:t>
+      </w:r>
+      <w:r>
+        <w:rPr>
+          <w:i/>
+        </w:rPr>
+        <w:t>‘</w:t>
+      </w:r>
+      <w:proofErr w:type="spellStart"/>
+      <w:r>
+        <w:rPr>
+          <w:i/>
+        </w:rPr>
+        <w:t>Gamer</w:t>
+      </w:r>
+      <w:proofErr w:type="spellEnd"/>
+      <w:r>
+        <w:rPr>
+          <w:i/>
+        </w:rPr>
+        <w:t>’</w:t>
+      </w:r>
+      <w:r>
+        <w:t xml:space="preserve">, </w:t>
       </w:r>
       <w:r>
         <w:rPr>
@@ -5823,184 +6062,102 @@
         <w:t>‘Board’</w:t>
       </w:r>
       <w:r>
-        <w:t xml:space="preserve"> ook afzonderlijk getest.</w:t>
-      </w:r>
-    </w:p>
-    <w:p>
-      <w:r>
-        <w:t xml:space="preserve">In de klasse </w:t>
-      </w:r>
-      <w:r>
-        <w:rPr>
-          <w:i/>
-        </w:rPr>
-        <w:t>‘</w:t>
-      </w:r>
-      <w:proofErr w:type="spellStart"/>
-      <w:r>
-        <w:rPr>
-          <w:i/>
-        </w:rPr>
-        <w:t>BoardTest</w:t>
-      </w:r>
-      <w:proofErr w:type="spellEnd"/>
-      <w:r>
-        <w:rPr>
-          <w:i/>
-        </w:rPr>
-        <w:t>’</w:t>
-      </w:r>
-      <w:r>
-        <w:t xml:space="preserve"> wordt </w:t>
-      </w:r>
-      <w:r>
-        <w:rPr>
-          <w:i/>
-        </w:rPr>
-        <w:t>‘Board’</w:t>
-      </w:r>
-      <w:r>
-        <w:t xml:space="preserve"> getest, door het doen van een paar zetten.</w:t>
+        <w:t xml:space="preserve"> en </w:t>
+      </w:r>
+      <w:r>
+        <w:rPr>
+          <w:i/>
+        </w:rPr>
+        <w:t>‘Slot’</w:t>
+      </w:r>
+      <w:r>
+        <w:t>.</w:t>
       </w:r>
     </w:p>
     <w:p/>
     <w:p>
-      <w:r>
-        <w:t xml:space="preserve">De veel omvangrijkere test van het hele model, te vinden in de klasse </w:t>
-      </w:r>
-      <w:r>
-        <w:rPr>
-          <w:i/>
-        </w:rPr>
-        <w:t>‘</w:t>
-      </w:r>
-      <w:proofErr w:type="spellStart"/>
-      <w:r>
-        <w:rPr>
-          <w:i/>
-        </w:rPr>
-        <w:t>GameTest</w:t>
-      </w:r>
-      <w:proofErr w:type="spellEnd"/>
-      <w:r>
-        <w:rPr>
-          <w:i/>
-        </w:rPr>
-        <w:t>’</w:t>
-      </w:r>
-      <w:r>
-        <w:t xml:space="preserve">, test het model als geheel. Hiertoe worden drie games aangemaakt. Dit omdat er 3 verschillende mogelijkheden zijn: een spelletje met twee spelers, drie spelers of een spelletje met 4 spelers. </w:t>
-      </w:r>
-    </w:p>
-    <w:p>
-      <w:r>
-        <w:t xml:space="preserve">Vervolgens worden de drie games door de AI gespeeld. Het geheel is terug te vinden in de logfiles </w:t>
-      </w:r>
-      <w:r>
-        <w:rPr>
-          <w:i/>
-        </w:rPr>
-        <w:t>‘2</w:t>
-      </w:r>
-      <w:r>
-        <w:rPr>
-          <w:i/>
-        </w:rPr>
-        <w:t>playerGame.txt</w:t>
-      </w:r>
-      <w:r>
-        <w:rPr>
-          <w:i/>
-        </w:rPr>
-        <w:t>’</w:t>
-      </w:r>
-      <w:r>
-        <w:t xml:space="preserve">, </w:t>
-      </w:r>
-      <w:r>
-        <w:rPr>
-          <w:i/>
-        </w:rPr>
-        <w:t>‘3</w:t>
-      </w:r>
-      <w:r>
-        <w:rPr>
-          <w:i/>
-        </w:rPr>
-        <w:t>playerGame.txt</w:t>
-      </w:r>
-      <w:r>
-        <w:rPr>
-          <w:i/>
-        </w:rPr>
-        <w:t>’</w:t>
-      </w:r>
-      <w:r>
-        <w:t xml:space="preserve"> of </w:t>
-      </w:r>
-      <w:r>
-        <w:rPr>
-          <w:i/>
-        </w:rPr>
-        <w:t>‘4</w:t>
-      </w:r>
-      <w:r>
-        <w:rPr>
-          <w:i/>
-        </w:rPr>
-        <w:t>playerGame.txt</w:t>
-      </w:r>
-      <w:r>
-        <w:rPr>
-          <w:i/>
-        </w:rPr>
-        <w:t>’</w:t>
-      </w:r>
-      <w:r>
-        <w:t xml:space="preserve">. In deze tekstbestanden is een visuele representatie van het bord gelogd, na elke zet. </w:t>
-      </w:r>
-    </w:p>
-    <w:p>
-      <w:r>
-        <w:t xml:space="preserve">Op deze manier wordt het model als geheel getest. Het model bevat de volgende klassen: </w:t>
-      </w:r>
-      <w:r>
-        <w:rPr>
-          <w:i/>
-        </w:rPr>
-        <w:t>‘Game’</w:t>
-      </w:r>
-      <w:r>
-        <w:t xml:space="preserve">, </w:t>
-      </w:r>
-      <w:r>
-        <w:rPr>
-          <w:i/>
-        </w:rPr>
-        <w:t>‘</w:t>
-      </w:r>
-      <w:proofErr w:type="spellStart"/>
-      <w:r>
-        <w:rPr>
-          <w:i/>
-        </w:rPr>
-        <w:t>Gamer</w:t>
-      </w:r>
-      <w:proofErr w:type="spellEnd"/>
-      <w:r>
-        <w:rPr>
-          <w:i/>
-        </w:rPr>
-        <w:t>’</w:t>
-      </w:r>
-      <w:r>
-        <w:t xml:space="preserve">, </w:t>
-      </w:r>
-      <w:r>
-        <w:rPr>
-          <w:i/>
-        </w:rPr>
-        <w:t>‘Board’</w:t>
+      <w:pPr>
+        <w:pStyle w:val="Kop2"/>
+      </w:pPr>
+      <w:r>
+        <w:t>Client en Server</w:t>
+      </w:r>
+    </w:p>
+    <w:p>
+      <w:r>
+        <w:t xml:space="preserve">De </w:t>
+      </w:r>
+      <w:proofErr w:type="spellStart"/>
+      <w:r>
+        <w:t>client</w:t>
+      </w:r>
+      <w:proofErr w:type="spellEnd"/>
+      <w:r>
+        <w:t xml:space="preserve"> en de server zijn getest op de commando’s die ze over het netwerk moeten versturen. Hiertoe is een klasse </w:t>
+      </w:r>
+      <w:r>
+        <w:rPr>
+          <w:i/>
+        </w:rPr>
+        <w:t>‘</w:t>
+      </w:r>
+      <w:proofErr w:type="spellStart"/>
+      <w:r>
+        <w:rPr>
+          <w:i/>
+        </w:rPr>
+        <w:t>ServerTester</w:t>
+      </w:r>
+      <w:proofErr w:type="spellEnd"/>
+      <w:r>
+        <w:rPr>
+          <w:i/>
+        </w:rPr>
+        <w:t>’</w:t>
+      </w:r>
+      <w:r>
+        <w:t xml:space="preserve"> geschreven, die een </w:t>
+      </w:r>
+      <w:proofErr w:type="spellStart"/>
+      <w:r>
+        <w:t>client</w:t>
+      </w:r>
+      <w:proofErr w:type="spellEnd"/>
+      <w:r>
+        <w:t xml:space="preserve"> simuleert. Deze klasse verstuurt één voor één alle commando’s die de </w:t>
+      </w:r>
+      <w:proofErr w:type="spellStart"/>
+      <w:r>
+        <w:t>client</w:t>
+      </w:r>
+      <w:proofErr w:type="spellEnd"/>
+      <w:r>
+        <w:t xml:space="preserve"> kan versturen en de server dus moet kunnen afhandelen, zoals vastgesteld in het protocol.</w:t>
+      </w:r>
+    </w:p>
+    <w:p>
+      <w:r>
+        <w:t xml:space="preserve">Als de </w:t>
+      </w:r>
+      <w:proofErr w:type="spellStart"/>
+      <w:r>
+        <w:t>client</w:t>
+      </w:r>
+      <w:proofErr w:type="spellEnd"/>
+      <w:r>
+        <w:t xml:space="preserve"> een commando heeft verstuurd blijft hij wachten op antwoord van de server. Mocht hij dit niet krijgen, blijft hij in een loop zitten. In dit geval dient de gebruiker de test dus af te breken en te controleren waar het fout ging.</w:t>
+      </w:r>
+    </w:p>
+    <w:p/>
+    <w:p>
+      <w:r>
+        <w:t xml:space="preserve">Verder is er een mogelijkheid tot handmatig testen van de commando’s, dit gebeurt door middel van de klassen </w:t>
+      </w:r>
+      <w:r>
+        <w:rPr>
+          <w:i/>
+        </w:rPr>
+        <w:t>‘Client’</w:t>
       </w:r>
       <w:r>
         <w:t xml:space="preserve"> en </w:t>
@@ -6009,24 +6166,183 @@
         <w:rPr>
           <w:i/>
         </w:rPr>
-        <w:t>‘Slot’</w:t>
-      </w:r>
-      <w:r>
-        <w:t>.</w:t>
+        <w:t>‘</w:t>
+      </w:r>
+      <w:proofErr w:type="spellStart"/>
+      <w:r>
+        <w:rPr>
+          <w:i/>
+        </w:rPr>
+        <w:t>ClientGui</w:t>
+      </w:r>
+      <w:proofErr w:type="spellEnd"/>
+      <w:r>
+        <w:rPr>
+          <w:i/>
+        </w:rPr>
+        <w:t>’</w:t>
+      </w:r>
+      <w:r>
+        <w:t xml:space="preserve">, de interface </w:t>
+      </w:r>
+      <w:r>
+        <w:rPr>
+          <w:i/>
+        </w:rPr>
+        <w:t>‘</w:t>
+      </w:r>
+      <w:proofErr w:type="spellStart"/>
+      <w:r>
+        <w:rPr>
+          <w:i/>
+        </w:rPr>
+        <w:t>MessageUI</w:t>
+      </w:r>
+      <w:proofErr w:type="spellEnd"/>
+      <w:r>
+        <w:rPr>
+          <w:i/>
+        </w:rPr>
+        <w:t>’</w:t>
+      </w:r>
+      <w:r>
+        <w:t xml:space="preserve"> en door een server te starten (via zijn </w:t>
+      </w:r>
+      <w:r>
+        <w:rPr>
+          <w:i/>
+        </w:rPr>
+        <w:t>‘</w:t>
+      </w:r>
+      <w:proofErr w:type="spellStart"/>
+      <w:r>
+        <w:rPr>
+          <w:i/>
+        </w:rPr>
+        <w:t>Main</w:t>
+      </w:r>
+      <w:proofErr w:type="spellEnd"/>
+      <w:r>
+        <w:rPr>
+          <w:i/>
+        </w:rPr>
+        <w:t>’</w:t>
+      </w:r>
+      <w:r>
+        <w:t xml:space="preserve"> klasse). </w:t>
+      </w:r>
+    </w:p>
+    <w:p>
+      <w:r>
+        <w:t xml:space="preserve">Dit zijn klassen die niet voor onze </w:t>
+      </w:r>
+      <w:proofErr w:type="spellStart"/>
+      <w:r>
+        <w:t>Rolit</w:t>
+      </w:r>
+      <w:proofErr w:type="spellEnd"/>
+      <w:r>
+        <w:t>-applicatie zijn geschreven, maar prima gebruikt kunnen worden om de letterlijke commando’s te sturen. De server stuurt dan in reactie hierop een antwoordt. De gebruiker dient hierbij zelf te controleren of dit aan zijn verwachtingen voldoet. Dit is de reden waarom de testklassen alleen in een vroeg stadium van het ontwerpen zijn gebruikt.</w:t>
       </w:r>
     </w:p>
     <w:p/>
     <w:p>
-      <w:pPr>
-        <w:pStyle w:val="Heading2"/>
-      </w:pPr>
-      <w:r>
-        <w:t>Client en Server</w:t>
-      </w:r>
-    </w:p>
-    <w:p>
-      <w:r>
-        <w:t xml:space="preserve">De </w:t>
+      <w:r>
+        <w:t>Bij beide manieren, zoals hierboven beschreven, worden alle klasse van de server als geheel getest.</w:t>
+      </w:r>
+    </w:p>
+    <w:p/>
+    <w:p>
+      <w:pPr>
+        <w:pStyle w:val="Kop2"/>
+      </w:pPr>
+      <w:r>
+        <w:t>AI tests</w:t>
+      </w:r>
+    </w:p>
+    <w:p>
+      <w:r>
+        <w:t xml:space="preserve">Er is ook een test geschreven om onze slimme en minder slimme </w:t>
+      </w:r>
+      <w:proofErr w:type="spellStart"/>
+      <w:r>
+        <w:t>AI’s</w:t>
+      </w:r>
+      <w:proofErr w:type="spellEnd"/>
+      <w:r>
+        <w:t xml:space="preserve"> tegen elkaar te laten spelen. </w:t>
+      </w:r>
+    </w:p>
+    <w:p>
+      <w:r>
+        <w:t xml:space="preserve">Tijdens deze test wordt een spelletje op een server gespeeld door beide </w:t>
+      </w:r>
+      <w:proofErr w:type="spellStart"/>
+      <w:r>
+        <w:t>AI’s</w:t>
+      </w:r>
+      <w:proofErr w:type="spellEnd"/>
+      <w:r>
+        <w:t xml:space="preserve">, deze klasse is gebruikt om verbeteringen in onze AI te testen. Deze test wordt gestart door de klasse </w:t>
+      </w:r>
+      <w:r>
+        <w:rPr>
+          <w:i/>
+        </w:rPr>
+        <w:t>‘</w:t>
+      </w:r>
+      <w:proofErr w:type="spellStart"/>
+      <w:r>
+        <w:rPr>
+          <w:i/>
+        </w:rPr>
+        <w:t>AITest</w:t>
+      </w:r>
+      <w:proofErr w:type="spellEnd"/>
+      <w:r>
+        <w:rPr>
+          <w:i/>
+        </w:rPr>
+        <w:t>’</w:t>
+      </w:r>
+      <w:r>
+        <w:t xml:space="preserve"> te runnen. Deze klasse creëert 2 instanties van de </w:t>
+      </w:r>
+      <w:r>
+        <w:rPr>
+          <w:i/>
+        </w:rPr>
+        <w:t>‘</w:t>
+      </w:r>
+      <w:proofErr w:type="spellStart"/>
+      <w:r>
+        <w:rPr>
+          <w:i/>
+        </w:rPr>
+        <w:t>AITestApplicationController</w:t>
+      </w:r>
+      <w:proofErr w:type="spellEnd"/>
+      <w:r>
+        <w:rPr>
+          <w:i/>
+        </w:rPr>
+        <w:t>’</w:t>
+      </w:r>
+      <w:r>
+        <w:t xml:space="preserve">, een met een slimme AI en een met een simpele AI. </w:t>
+      </w:r>
+    </w:p>
+    <w:p>
+      <w:r>
+        <w:t xml:space="preserve">Impliciet wordt ook de server getest, omdat de </w:t>
+      </w:r>
+      <w:proofErr w:type="spellStart"/>
+      <w:r>
+        <w:t>AI’s</w:t>
+      </w:r>
+      <w:proofErr w:type="spellEnd"/>
+      <w:r>
+        <w:t xml:space="preserve"> verbinden met de server. Daarbij maken ze voor een groot deel gebruik van de bestaande </w:t>
       </w:r>
       <w:proofErr w:type="spellStart"/>
       <w:r>
@@ -6034,30 +6350,107 @@
       </w:r>
       <w:proofErr w:type="spellEnd"/>
       <w:r>
-        <w:t xml:space="preserve"> en de server zijn getest op de commando’s die ze over het netwerk moeten versturen. Hiertoe is een klasse </w:t>
-      </w:r>
-      <w:r>
-        <w:rPr>
-          <w:i/>
-        </w:rPr>
-        <w:t>‘</w:t>
-      </w:r>
-      <w:proofErr w:type="spellStart"/>
-      <w:r>
-        <w:rPr>
-          <w:i/>
-        </w:rPr>
-        <w:t>ServerTester</w:t>
-      </w:r>
-      <w:proofErr w:type="spellEnd"/>
-      <w:r>
-        <w:rPr>
-          <w:i/>
-        </w:rPr>
-        <w:t>’</w:t>
-      </w:r>
-      <w:r>
-        <w:t xml:space="preserve"> geschreven, die een </w:t>
+        <w:t xml:space="preserve"> (</w:t>
+      </w:r>
+      <w:r>
+        <w:rPr>
+          <w:i/>
+        </w:rPr>
+        <w:t>‘</w:t>
+      </w:r>
+      <w:proofErr w:type="spellStart"/>
+      <w:r>
+        <w:rPr>
+          <w:i/>
+        </w:rPr>
+        <w:t>AITestApplicationController</w:t>
+      </w:r>
+      <w:proofErr w:type="spellEnd"/>
+      <w:r>
+        <w:rPr>
+          <w:i/>
+        </w:rPr>
+        <w:t>’</w:t>
+      </w:r>
+      <w:r>
+        <w:t xml:space="preserve"> </w:t>
+      </w:r>
+      <w:proofErr w:type="spellStart"/>
+      <w:r>
+        <w:t>extends</w:t>
+      </w:r>
+      <w:proofErr w:type="spellEnd"/>
+      <w:r>
+        <w:t xml:space="preserve"> immers </w:t>
+      </w:r>
+      <w:r>
+        <w:rPr>
+          <w:i/>
+        </w:rPr>
+        <w:t>‘</w:t>
+      </w:r>
+      <w:proofErr w:type="spellStart"/>
+      <w:r>
+        <w:rPr>
+          <w:i/>
+        </w:rPr>
+        <w:t>ApplicationController</w:t>
+      </w:r>
+      <w:proofErr w:type="spellEnd"/>
+      <w:r>
+        <w:rPr>
+          <w:i/>
+        </w:rPr>
+        <w:t>’</w:t>
+      </w:r>
+      <w:r>
+        <w:t xml:space="preserve"> in </w:t>
+      </w:r>
+      <w:r>
+        <w:rPr>
+          <w:i/>
+        </w:rPr>
+        <w:t>‘</w:t>
+      </w:r>
+      <w:proofErr w:type="spellStart"/>
+      <w:r>
+        <w:rPr>
+          <w:i/>
+        </w:rPr>
+        <w:t>rolit.client.controllers</w:t>
+      </w:r>
+      <w:proofErr w:type="spellEnd"/>
+      <w:r>
+        <w:rPr>
+          <w:i/>
+        </w:rPr>
+        <w:t>’</w:t>
+      </w:r>
+      <w:r>
+        <w:t xml:space="preserve">), wat betekent dat ook de </w:t>
+      </w:r>
+      <w:r>
+        <w:rPr>
+          <w:i/>
+        </w:rPr>
+        <w:t>‘</w:t>
+      </w:r>
+      <w:proofErr w:type="spellStart"/>
+      <w:r>
+        <w:rPr>
+          <w:i/>
+        </w:rPr>
+        <w:t>NetworkController</w:t>
+      </w:r>
+      <w:proofErr w:type="spellEnd"/>
+      <w:r>
+        <w:rPr>
+          <w:i/>
+        </w:rPr>
+        <w:t>’</w:t>
+      </w:r>
+      <w:r>
+        <w:t xml:space="preserve"> van de </w:t>
       </w:r>
       <w:proofErr w:type="spellStart"/>
       <w:r>
@@ -6065,7 +6458,7 @@
       </w:r>
       <w:proofErr w:type="spellEnd"/>
       <w:r>
-        <w:t xml:space="preserve"> simuleert. Deze klasse verstuurt één voor één alle commando’s die de </w:t>
+        <w:t xml:space="preserve"> impliciet wordt getest. Deze tests voor de server en </w:t>
       </w:r>
       <w:proofErr w:type="spellStart"/>
       <w:r>
@@ -6073,347 +6466,13 @@
       </w:r>
       <w:proofErr w:type="spellEnd"/>
       <w:r>
-        <w:t xml:space="preserve"> kan versturen en de server dus moet kunnen afhandelen, zoals vastgesteld in het protocol.</w:t>
-      </w:r>
-    </w:p>
-    <w:p>
-      <w:r>
-        <w:t xml:space="preserve">Als de </w:t>
-      </w:r>
-      <w:proofErr w:type="spellStart"/>
-      <w:r>
-        <w:t>client</w:t>
-      </w:r>
-      <w:proofErr w:type="spellEnd"/>
-      <w:r>
-        <w:t xml:space="preserve"> een commando heeft verstuurd blijft hij wachten op antwoord van de server. Mocht hij dit niet krijgen, blijft hij in een loop zitten. In dit geval dient de gebruiker de test dus af te breken en te controleren waar het fout ging.</w:t>
-      </w:r>
-    </w:p>
-    <w:p>
-      <w:r>
-        <w:br/>
-        <w:t xml:space="preserve">Verder is er een mogelijkheid tot handmatig testen van de commando’s, dit gebeurt door middel van de klassen </w:t>
-      </w:r>
-      <w:r>
-        <w:rPr>
-          <w:i/>
-        </w:rPr>
-        <w:t>‘Client’</w:t>
-      </w:r>
-      <w:r>
-        <w:t xml:space="preserve"> en </w:t>
-      </w:r>
-      <w:r>
-        <w:rPr>
-          <w:i/>
-        </w:rPr>
-        <w:t>‘</w:t>
-      </w:r>
-      <w:proofErr w:type="spellStart"/>
-      <w:r>
-        <w:rPr>
-          <w:i/>
-        </w:rPr>
-        <w:t>ClientGui</w:t>
-      </w:r>
-      <w:proofErr w:type="spellEnd"/>
-      <w:r>
-        <w:rPr>
-          <w:i/>
-        </w:rPr>
-        <w:t>’</w:t>
-      </w:r>
-      <w:r>
-        <w:t xml:space="preserve">, de interface </w:t>
-      </w:r>
-      <w:r>
-        <w:rPr>
-          <w:i/>
-        </w:rPr>
-        <w:t>‘</w:t>
-      </w:r>
-      <w:proofErr w:type="spellStart"/>
-      <w:r>
-        <w:rPr>
-          <w:i/>
-        </w:rPr>
-        <w:t>MessageUI</w:t>
-      </w:r>
-      <w:proofErr w:type="spellEnd"/>
-      <w:r>
-        <w:rPr>
-          <w:i/>
-        </w:rPr>
-        <w:t>’</w:t>
-      </w:r>
-      <w:r>
-        <w:t xml:space="preserve"> en door een server te starten (via zijn </w:t>
-      </w:r>
-      <w:r>
-        <w:rPr>
-          <w:i/>
-        </w:rPr>
-        <w:t>‘</w:t>
-      </w:r>
-      <w:proofErr w:type="spellStart"/>
-      <w:r>
-        <w:rPr>
-          <w:i/>
-        </w:rPr>
-        <w:t>Main</w:t>
-      </w:r>
-      <w:proofErr w:type="spellEnd"/>
-      <w:r>
-        <w:rPr>
-          <w:i/>
-        </w:rPr>
-        <w:t>’</w:t>
-      </w:r>
-      <w:r>
-        <w:t xml:space="preserve"> klasse). </w:t>
-      </w:r>
-    </w:p>
-    <w:p>
-      <w:r>
-        <w:t xml:space="preserve">Dit zijn klassen die niet voor onze </w:t>
-      </w:r>
-      <w:proofErr w:type="spellStart"/>
-      <w:r>
-        <w:t>Rolit</w:t>
-      </w:r>
-      <w:proofErr w:type="spellEnd"/>
-      <w:r>
-        <w:t>-applicatie zijn geschreven, maar prima gebruikt kunnen worden om de letterlijke commando’s te sturen. De server stuurt dan in reactie hierop een antwoordt. De gebruiker dient hierbij zelf te controleren of dit aan zijn verwachtingen voldoet. Dit is de reden waarom de testklassen alleen in een vroeg stadium van het ontwerpen zijn gebruikt.</w:t>
+        <w:t xml:space="preserve"> zijn echter heel oppervlakkig.</w:t>
       </w:r>
     </w:p>
     <w:p/>
     <w:p>
-      <w:r>
-        <w:t>Bij beide manieren, zoals hierboven beschreven, worden alle klasse van de server als geheel getest.</w:t>
-      </w:r>
-    </w:p>
-    <w:p/>
-    <w:p>
-      <w:pPr>
-        <w:pStyle w:val="Heading2"/>
-      </w:pPr>
-      <w:r>
-        <w:t>AI tests</w:t>
-      </w:r>
-    </w:p>
-    <w:p>
-      <w:r>
-        <w:t xml:space="preserve">Er is ook een test geschreven om onze slimme en minder slimme </w:t>
-      </w:r>
-      <w:proofErr w:type="spellStart"/>
-      <w:r>
-        <w:t>AI’s</w:t>
-      </w:r>
-      <w:proofErr w:type="spellEnd"/>
-      <w:r>
-        <w:t xml:space="preserve"> tegen elkaar te laten spelen. </w:t>
-      </w:r>
-    </w:p>
-    <w:p>
-      <w:r>
-        <w:t xml:space="preserve">Tijdens deze test wordt een spelletje op een server gespeeld door beide </w:t>
-      </w:r>
-      <w:proofErr w:type="spellStart"/>
-      <w:r>
-        <w:t>AI’s</w:t>
-      </w:r>
-      <w:proofErr w:type="spellEnd"/>
-      <w:r>
-        <w:t xml:space="preserve">, deze klasse is gebruikt om verbeteringen in onze AI te testen. Deze test wordt gestart door de klasse </w:t>
-      </w:r>
-      <w:r>
-        <w:rPr>
-          <w:i/>
-        </w:rPr>
-        <w:t>‘</w:t>
-      </w:r>
-      <w:proofErr w:type="spellStart"/>
-      <w:r>
-        <w:rPr>
-          <w:i/>
-        </w:rPr>
-        <w:t>AITest</w:t>
-      </w:r>
-      <w:proofErr w:type="spellEnd"/>
-      <w:r>
-        <w:rPr>
-          <w:i/>
-        </w:rPr>
-        <w:t>’</w:t>
-      </w:r>
-      <w:r>
-        <w:t xml:space="preserve"> te runnen. Deze klasse creëert 2 instanties van de </w:t>
-      </w:r>
-      <w:r>
-        <w:rPr>
-          <w:i/>
-        </w:rPr>
-        <w:t>‘</w:t>
-      </w:r>
-      <w:proofErr w:type="spellStart"/>
-      <w:r>
-        <w:rPr>
-          <w:i/>
-        </w:rPr>
-        <w:t>AITestApplicationController</w:t>
-      </w:r>
-      <w:proofErr w:type="spellEnd"/>
-      <w:r>
-        <w:rPr>
-          <w:i/>
-        </w:rPr>
-        <w:t>’</w:t>
-      </w:r>
-      <w:r>
-        <w:t xml:space="preserve">, een met een slimme AI en een met een simpele AI. </w:t>
-      </w:r>
-    </w:p>
-    <w:p>
-      <w:r>
-        <w:t xml:space="preserve">Impliciet wordt ook de server getest, omdat de </w:t>
-      </w:r>
-      <w:proofErr w:type="spellStart"/>
-      <w:r>
-        <w:t>AI’s</w:t>
-      </w:r>
-      <w:proofErr w:type="spellEnd"/>
-      <w:r>
-        <w:t xml:space="preserve"> verbinden met de server. Daarbij maken ze voor een groot deel gebruik van de bestaande </w:t>
-      </w:r>
-      <w:proofErr w:type="spellStart"/>
-      <w:r>
-        <w:t>client</w:t>
-      </w:r>
-      <w:proofErr w:type="spellEnd"/>
-      <w:r>
-        <w:t xml:space="preserve"> (</w:t>
-      </w:r>
-      <w:r>
-        <w:rPr>
-          <w:i/>
-        </w:rPr>
-        <w:t>‘</w:t>
-      </w:r>
-      <w:proofErr w:type="spellStart"/>
-      <w:r>
-        <w:rPr>
-          <w:i/>
-        </w:rPr>
-        <w:t>AITestApplicationController</w:t>
-      </w:r>
-      <w:proofErr w:type="spellEnd"/>
-      <w:r>
-        <w:rPr>
-          <w:i/>
-        </w:rPr>
-        <w:t>’</w:t>
-      </w:r>
-      <w:r>
-        <w:t xml:space="preserve"> </w:t>
-      </w:r>
-      <w:proofErr w:type="spellStart"/>
-      <w:r>
-        <w:t>extends</w:t>
-      </w:r>
-      <w:proofErr w:type="spellEnd"/>
-      <w:r>
-        <w:t xml:space="preserve"> immers </w:t>
-      </w:r>
-      <w:r>
-        <w:rPr>
-          <w:i/>
-        </w:rPr>
-        <w:t>‘</w:t>
-      </w:r>
-      <w:proofErr w:type="spellStart"/>
-      <w:r>
-        <w:rPr>
-          <w:i/>
-        </w:rPr>
-        <w:t>ApplicationController</w:t>
-      </w:r>
-      <w:proofErr w:type="spellEnd"/>
-      <w:r>
-        <w:rPr>
-          <w:i/>
-        </w:rPr>
-        <w:t>’</w:t>
-      </w:r>
-      <w:r>
-        <w:t xml:space="preserve"> in </w:t>
-      </w:r>
-      <w:r>
-        <w:rPr>
-          <w:i/>
-        </w:rPr>
-        <w:t>‘</w:t>
-      </w:r>
-      <w:proofErr w:type="spellStart"/>
-      <w:r>
-        <w:rPr>
-          <w:i/>
-        </w:rPr>
-        <w:t>rolit.client.controllers</w:t>
-      </w:r>
-      <w:proofErr w:type="spellEnd"/>
-      <w:r>
-        <w:rPr>
-          <w:i/>
-        </w:rPr>
-        <w:t>’</w:t>
-      </w:r>
-      <w:r>
-        <w:t xml:space="preserve">), wat betekent dat ook de </w:t>
-      </w:r>
-      <w:r>
-        <w:rPr>
-          <w:i/>
-        </w:rPr>
-        <w:t>‘</w:t>
-      </w:r>
-      <w:proofErr w:type="spellStart"/>
-      <w:r>
-        <w:rPr>
-          <w:i/>
-        </w:rPr>
-        <w:t>NetworkController</w:t>
-      </w:r>
-      <w:proofErr w:type="spellEnd"/>
-      <w:r>
-        <w:rPr>
-          <w:i/>
-        </w:rPr>
-        <w:t>’</w:t>
-      </w:r>
-      <w:r>
-        <w:t xml:space="preserve"> van de </w:t>
-      </w:r>
-      <w:proofErr w:type="spellStart"/>
-      <w:r>
-        <w:t>client</w:t>
-      </w:r>
-      <w:proofErr w:type="spellEnd"/>
-      <w:r>
-        <w:t xml:space="preserve"> impliciet wordt getest. Deze tests voor de server en </w:t>
-      </w:r>
-      <w:proofErr w:type="spellStart"/>
-      <w:r>
-        <w:t>client</w:t>
-      </w:r>
-      <w:proofErr w:type="spellEnd"/>
-      <w:r>
-        <w:t xml:space="preserve"> zijn echter heel oppervlakkig.</w:t>
-      </w:r>
-    </w:p>
-    <w:p/>
-    <w:p>
-      <w:pPr>
-        <w:pStyle w:val="Heading2"/>
+      <w:pPr>
+        <w:pStyle w:val="Kop2"/>
       </w:pPr>
       <w:r>
         <w:t>Systeemtesten</w:t>
@@ -6434,12 +6493,14 @@
       </w:r>
       <w:proofErr w:type="spellEnd"/>
       <w:r>
-        <w:t xml:space="preserve"> en het invullen van verschillende vormen van tekst en cijfers in de invul velden maakten hiervan deel uit. Bugs zoals het accepteren van een naam bestaande uit enkel spaties of een leeg tekstveld, hebben we zo kunnen verbeteren. </w:t>
-      </w:r>
-    </w:p>
-    <w:p/>
-    <w:p/>
-    <w:p/>
+        <w:t xml:space="preserve"> en het invullen van verschillende vormen van tekst en cijfers in de invul velden maakten hiervan deel uit. Bugs zoals het accepteren van een naam bestaande uit enkel spaties of een leeg tekstveld, hebbe</w:t>
+      </w:r>
+      <w:bookmarkStart w:id="3" w:name="_GoBack"/>
+      <w:bookmarkEnd w:id="3"/>
+      <w:r>
+        <w:t xml:space="preserve">n we zo kunnen verbeteren. </w:t>
+      </w:r>
+    </w:p>
     <w:sectPr>
       <w:pgSz w:w="11906" w:h="16838"/>
       <w:pgMar w:top="1417" w:right="1417" w:bottom="1417" w:left="1417" w:header="708" w:footer="708" w:gutter="0"/>
@@ -6451,7 +6512,7 @@
 </file>
 
 <file path=word/numbering.xml><?xml version="1.0" encoding="utf-8"?>
-<w:numbering xmlns:wpc="http://schemas.microsoft.com/office/word/2010/wordprocessingCanvas" xmlns:mo="http://schemas.microsoft.com/office/mac/office/2008/main" xmlns:mc="http://schemas.openxmlformats.org/markup-compatibility/2006" xmlns:mv="urn:schemas-microsoft-com:mac:vml" xmlns:o="urn:schemas-microsoft-com:office:office" xmlns:r="http://schemas.openxmlformats.org/officeDocument/2006/relationships" xmlns:m="http://schemas.openxmlformats.org/officeDocument/2006/math" xmlns:v="urn:schemas-microsoft-com:vml" xmlns:wp14="http://schemas.microsoft.com/office/word/2010/wordprocessingDrawing" xmlns:wp="http://schemas.openxmlformats.org/drawingml/2006/wordprocessingDrawing" xmlns:w10="urn:schemas-microsoft-com:office:word" xmlns:w="http://schemas.openxmlformats.org/wordprocessingml/2006/main" xmlns:w14="http://schemas.microsoft.com/office/word/2010/wordml" xmlns:wpg="http://schemas.microsoft.com/office/word/2010/wordprocessingGroup" xmlns:wpi="http://schemas.microsoft.com/office/word/2010/wordprocessingInk" xmlns:wne="http://schemas.microsoft.com/office/word/2006/wordml" xmlns:wps="http://schemas.microsoft.com/office/word/2010/wordprocessingShape" mc:Ignorable="w14 wp14">
+<w:numbering xmlns:wpc="http://schemas.microsoft.com/office/word/2010/wordprocessingCanvas" xmlns:mc="http://schemas.openxmlformats.org/markup-compatibility/2006" xmlns:o="urn:schemas-microsoft-com:office:office" xmlns:r="http://schemas.openxmlformats.org/officeDocument/2006/relationships" xmlns:m="http://schemas.openxmlformats.org/officeDocument/2006/math" xmlns:v="urn:schemas-microsoft-com:vml" xmlns:wp14="http://schemas.microsoft.com/office/word/2010/wordprocessingDrawing" xmlns:wp="http://schemas.openxmlformats.org/drawingml/2006/wordprocessingDrawing" xmlns:w10="urn:schemas-microsoft-com:office:word" xmlns:w="http://schemas.openxmlformats.org/wordprocessingml/2006/main" xmlns:w14="http://schemas.microsoft.com/office/word/2010/wordml" xmlns:wpg="http://schemas.microsoft.com/office/word/2010/wordprocessingGroup" xmlns:wpi="http://schemas.microsoft.com/office/word/2010/wordprocessingInk" xmlns:wne="http://schemas.microsoft.com/office/word/2006/wordml" xmlns:wps="http://schemas.microsoft.com/office/word/2010/wordprocessingShape" mc:Ignorable="w14 wp14">
   <w:abstractNum w:abstractNumId="0">
     <w:nsid w:val="01CD42D9"/>
     <w:multiLevelType w:val="hybridMultilevel"/>
@@ -7988,7 +8049,7 @@
     </w:rPrDefault>
     <w:pPrDefault/>
   </w:docDefaults>
-  <w:latentStyles w:defLockedState="0" w:defUIPriority="99" w:defSemiHidden="1" w:defUnhideWhenUsed="1" w:defQFormat="0" w:count="276">
+  <w:latentStyles w:defLockedState="0" w:defUIPriority="99" w:defSemiHidden="1" w:defUnhideWhenUsed="1" w:defQFormat="0" w:count="267">
     <w:lsdException w:name="Normal" w:semiHidden="0" w:uiPriority="0" w:unhideWhenUsed="0" w:qFormat="1"/>
     <w:lsdException w:name="heading 1" w:semiHidden="0" w:uiPriority="9" w:unhideWhenUsed="0" w:qFormat="1"/>
     <w:lsdException w:name="heading 2" w:uiPriority="9" w:qFormat="1"/>
@@ -8127,7 +8188,7 @@
     <w:lsdException w:name="Bibliography" w:uiPriority="37"/>
     <w:lsdException w:name="TOC Heading" w:uiPriority="39" w:qFormat="1"/>
   </w:latentStyles>
-  <w:style w:type="paragraph" w:default="1" w:styleId="Normal">
+  <w:style w:type="paragraph" w:default="1" w:styleId="Standaard">
     <w:name w:val="Normal"/>
     <w:qFormat/>
     <w:rsid w:val="00992637"/>
@@ -8138,11 +8199,11 @@
       <w:lang w:val="nl-NL"/>
     </w:rPr>
   </w:style>
-  <w:style w:type="paragraph" w:styleId="Heading2">
+  <w:style w:type="paragraph" w:styleId="Kop2">
     <w:name w:val="heading 2"/>
-    <w:basedOn w:val="Normal"/>
-    <w:next w:val="Normal"/>
-    <w:link w:val="Heading2Char"/>
+    <w:basedOn w:val="Standaard"/>
+    <w:next w:val="Standaard"/>
+    <w:link w:val="Kop2Char"/>
     <w:uiPriority w:val="9"/>
     <w:unhideWhenUsed/>
     <w:qFormat/>
@@ -8162,13 +8223,13 @@
       <w:szCs w:val="26"/>
     </w:rPr>
   </w:style>
-  <w:style w:type="character" w:default="1" w:styleId="DefaultParagraphFont">
+  <w:style w:type="character" w:default="1" w:styleId="Standaardalinea-lettertype">
     <w:name w:val="Default Paragraph Font"/>
     <w:uiPriority w:val="1"/>
     <w:semiHidden/>
     <w:unhideWhenUsed/>
   </w:style>
-  <w:style w:type="table" w:default="1" w:styleId="TableNormal">
+  <w:style w:type="table" w:default="1" w:styleId="Standaardtabel">
     <w:name w:val="Normal Table"/>
     <w:uiPriority w:val="99"/>
     <w:semiHidden/>
@@ -8183,16 +8244,16 @@
       </w:tblCellMar>
     </w:tblPr>
   </w:style>
-  <w:style w:type="numbering" w:default="1" w:styleId="NoList">
+  <w:style w:type="numbering" w:default="1" w:styleId="Geenlijst">
     <w:name w:val="No List"/>
     <w:uiPriority w:val="99"/>
     <w:semiHidden/>
     <w:unhideWhenUsed/>
   </w:style>
-  <w:style w:type="character" w:customStyle="1" w:styleId="Heading2Char">
-    <w:name w:val="Heading 2 Char"/>
-    <w:basedOn w:val="DefaultParagraphFont"/>
-    <w:link w:val="Heading2"/>
+  <w:style w:type="character" w:customStyle="1" w:styleId="Kop2Char">
+    <w:name w:val="Kop 2 Char"/>
+    <w:basedOn w:val="Standaardalinea-lettertype"/>
+    <w:link w:val="Kop2"/>
     <w:uiPriority w:val="9"/>
     <w:rsid w:val="00992637"/>
     <w:rPr>
@@ -8205,11 +8266,11 @@
       <w:lang w:val="nl-NL"/>
     </w:rPr>
   </w:style>
-  <w:style w:type="paragraph" w:styleId="Title">
+  <w:style w:type="paragraph" w:styleId="Titel">
     <w:name w:val="Title"/>
-    <w:basedOn w:val="Normal"/>
-    <w:next w:val="Normal"/>
-    <w:link w:val="TitleChar"/>
+    <w:basedOn w:val="Standaard"/>
+    <w:next w:val="Standaard"/>
+    <w:link w:val="TitelChar"/>
     <w:uiPriority w:val="10"/>
     <w:qFormat/>
     <w:rsid w:val="00992637"/>
@@ -8229,10 +8290,10 @@
       <w:szCs w:val="52"/>
     </w:rPr>
   </w:style>
-  <w:style w:type="character" w:customStyle="1" w:styleId="TitleChar">
-    <w:name w:val="Title Char"/>
-    <w:basedOn w:val="DefaultParagraphFont"/>
-    <w:link w:val="Title"/>
+  <w:style w:type="character" w:customStyle="1" w:styleId="TitelChar">
+    <w:name w:val="Titel Char"/>
+    <w:basedOn w:val="Standaardalinea-lettertype"/>
+    <w:link w:val="Titel"/>
     <w:uiPriority w:val="10"/>
     <w:rsid w:val="00992637"/>
     <w:rPr>
@@ -8245,9 +8306,9 @@
       <w:lang w:val="nl-NL"/>
     </w:rPr>
   </w:style>
-  <w:style w:type="paragraph" w:styleId="ListParagraph">
+  <w:style w:type="paragraph" w:styleId="Lijstalinea">
     <w:name w:val="List Paragraph"/>
-    <w:basedOn w:val="Normal"/>
+    <w:basedOn w:val="Standaard"/>
     <w:uiPriority w:val="34"/>
     <w:qFormat/>
     <w:rsid w:val="00992637"/>
@@ -8258,7 +8319,7 @@
   </w:style>
   <w:style w:type="character" w:styleId="Hyperlink">
     <w:name w:val="Hyperlink"/>
-    <w:basedOn w:val="DefaultParagraphFont"/>
+    <w:basedOn w:val="Standaardalinea-lettertype"/>
     <w:uiPriority w:val="99"/>
     <w:unhideWhenUsed/>
     <w:rsid w:val="00992637"/>
@@ -8271,7 +8332,7 @@
 </file>
 
 <file path=word/stylesWithEffects.xml><?xml version="1.0" encoding="utf-8"?>
-<w:styles xmlns:wpc="http://schemas.microsoft.com/office/word/2010/wordprocessingCanvas" xmlns:mo="http://schemas.microsoft.com/office/mac/office/2008/main" xmlns:mc="http://schemas.openxmlformats.org/markup-compatibility/2006" xmlns:mv="urn:schemas-microsoft-com:mac:vml" xmlns:o="urn:schemas-microsoft-com:office:office" xmlns:r="http://schemas.openxmlformats.org/officeDocument/2006/relationships" xmlns:m="http://schemas.openxmlformats.org/officeDocument/2006/math" xmlns:v="urn:schemas-microsoft-com:vml" xmlns:wp14="http://schemas.microsoft.com/office/word/2010/wordprocessingDrawing" xmlns:wp="http://schemas.openxmlformats.org/drawingml/2006/wordprocessingDrawing" xmlns:w10="urn:schemas-microsoft-com:office:word" xmlns:w="http://schemas.openxmlformats.org/wordprocessingml/2006/main" xmlns:w14="http://schemas.microsoft.com/office/word/2010/wordml" xmlns:wpg="http://schemas.microsoft.com/office/word/2010/wordprocessingGroup" xmlns:wpi="http://schemas.microsoft.com/office/word/2010/wordprocessingInk" xmlns:wne="http://schemas.microsoft.com/office/word/2006/wordml" xmlns:wps="http://schemas.microsoft.com/office/word/2010/wordprocessingShape" mc:Ignorable="w14 wp14">
+<w:styles xmlns:wpc="http://schemas.microsoft.com/office/word/2010/wordprocessingCanvas" xmlns:mc="http://schemas.openxmlformats.org/markup-compatibility/2006" xmlns:o="urn:schemas-microsoft-com:office:office" xmlns:r="http://schemas.openxmlformats.org/officeDocument/2006/relationships" xmlns:m="http://schemas.openxmlformats.org/officeDocument/2006/math" xmlns:v="urn:schemas-microsoft-com:vml" xmlns:wp14="http://schemas.microsoft.com/office/word/2010/wordprocessingDrawing" xmlns:wp="http://schemas.openxmlformats.org/drawingml/2006/wordprocessingDrawing" xmlns:w10="urn:schemas-microsoft-com:office:word" xmlns:w="http://schemas.openxmlformats.org/wordprocessingml/2006/main" xmlns:w14="http://schemas.microsoft.com/office/word/2010/wordml" xmlns:wpg="http://schemas.microsoft.com/office/word/2010/wordprocessingGroup" xmlns:wpi="http://schemas.microsoft.com/office/word/2010/wordprocessingInk" xmlns:wne="http://schemas.microsoft.com/office/word/2006/wordml" xmlns:wps="http://schemas.microsoft.com/office/word/2010/wordprocessingShape" mc:Ignorable="w14 wp14">
   <w:docDefaults>
     <w:rPrDefault>
       <w:rPr>
@@ -8283,7 +8344,7 @@
     </w:rPrDefault>
     <w:pPrDefault/>
   </w:docDefaults>
-  <w:latentStyles w:defLockedState="0" w:defUIPriority="99" w:defSemiHidden="1" w:defUnhideWhenUsed="1" w:defQFormat="0" w:count="276">
+  <w:latentStyles w:defLockedState="0" w:defUIPriority="99" w:defSemiHidden="1" w:defUnhideWhenUsed="1" w:defQFormat="0" w:count="267">
     <w:lsdException w:name="Normal" w:semiHidden="0" w:uiPriority="0" w:unhideWhenUsed="0" w:qFormat="1"/>
     <w:lsdException w:name="heading 1" w:semiHidden="0" w:uiPriority="9" w:unhideWhenUsed="0" w:qFormat="1"/>
     <w:lsdException w:name="heading 2" w:uiPriority="9" w:qFormat="1"/>
@@ -8422,7 +8483,7 @@
     <w:lsdException w:name="Bibliography" w:uiPriority="37"/>
     <w:lsdException w:name="TOC Heading" w:uiPriority="39" w:qFormat="1"/>
   </w:latentStyles>
-  <w:style w:type="paragraph" w:default="1" w:styleId="Normal">
+  <w:style w:type="paragraph" w:default="1" w:styleId="Standaard">
     <w:name w:val="Normal"/>
     <w:qFormat/>
     <w:rsid w:val="00992637"/>
@@ -8433,11 +8494,11 @@
       <w:lang w:val="nl-NL"/>
     </w:rPr>
   </w:style>
-  <w:style w:type="paragraph" w:styleId="Heading2">
+  <w:style w:type="paragraph" w:styleId="Kop2">
     <w:name w:val="heading 2"/>
-    <w:basedOn w:val="Normal"/>
-    <w:next w:val="Normal"/>
-    <w:link w:val="Heading2Char"/>
+    <w:basedOn w:val="Standaard"/>
+    <w:next w:val="Standaard"/>
+    <w:link w:val="Kop2Char"/>
     <w:uiPriority w:val="9"/>
     <w:unhideWhenUsed/>
     <w:qFormat/>
@@ -8457,13 +8518,13 @@
       <w:szCs w:val="26"/>
     </w:rPr>
   </w:style>
-  <w:style w:type="character" w:default="1" w:styleId="DefaultParagraphFont">
+  <w:style w:type="character" w:default="1" w:styleId="Standaardalinea-lettertype">
     <w:name w:val="Default Paragraph Font"/>
     <w:uiPriority w:val="1"/>
     <w:semiHidden/>
     <w:unhideWhenUsed/>
   </w:style>
-  <w:style w:type="table" w:default="1" w:styleId="TableNormal">
+  <w:style w:type="table" w:default="1" w:styleId="Standaardtabel">
     <w:name w:val="Normal Table"/>
     <w:uiPriority w:val="99"/>
     <w:semiHidden/>
@@ -8478,16 +8539,16 @@
       </w:tblCellMar>
     </w:tblPr>
   </w:style>
-  <w:style w:type="numbering" w:default="1" w:styleId="NoList">
+  <w:style w:type="numbering" w:default="1" w:styleId="Geenlijst">
     <w:name w:val="No List"/>
     <w:uiPriority w:val="99"/>
     <w:semiHidden/>
     <w:unhideWhenUsed/>
   </w:style>
-  <w:style w:type="character" w:customStyle="1" w:styleId="Heading2Char">
-    <w:name w:val="Heading 2 Char"/>
-    <w:basedOn w:val="DefaultParagraphFont"/>
-    <w:link w:val="Heading2"/>
+  <w:style w:type="character" w:customStyle="1" w:styleId="Kop2Char">
+    <w:name w:val="Kop 2 Char"/>
+    <w:basedOn w:val="Standaardalinea-lettertype"/>
+    <w:link w:val="Kop2"/>
     <w:uiPriority w:val="9"/>
     <w:rsid w:val="00992637"/>
     <w:rPr>
@@ -8500,11 +8561,11 @@
       <w:lang w:val="nl-NL"/>
     </w:rPr>
   </w:style>
-  <w:style w:type="paragraph" w:styleId="Title">
+  <w:style w:type="paragraph" w:styleId="Titel">
     <w:name w:val="Title"/>
-    <w:basedOn w:val="Normal"/>
-    <w:next w:val="Normal"/>
-    <w:link w:val="TitleChar"/>
+    <w:basedOn w:val="Standaard"/>
+    <w:next w:val="Standaard"/>
+    <w:link w:val="TitelChar"/>
     <w:uiPriority w:val="10"/>
     <w:qFormat/>
     <w:rsid w:val="00992637"/>
@@ -8524,10 +8585,10 @@
       <w:szCs w:val="52"/>
     </w:rPr>
   </w:style>
-  <w:style w:type="character" w:customStyle="1" w:styleId="TitleChar">
-    <w:name w:val="Title Char"/>
-    <w:basedOn w:val="DefaultParagraphFont"/>
-    <w:link w:val="Title"/>
+  <w:style w:type="character" w:customStyle="1" w:styleId="TitelChar">
+    <w:name w:val="Titel Char"/>
+    <w:basedOn w:val="Standaardalinea-lettertype"/>
+    <w:link w:val="Titel"/>
     <w:uiPriority w:val="10"/>
     <w:rsid w:val="00992637"/>
     <w:rPr>
@@ -8540,9 +8601,9 @@
       <w:lang w:val="nl-NL"/>
     </w:rPr>
   </w:style>
-  <w:style w:type="paragraph" w:styleId="ListParagraph">
+  <w:style w:type="paragraph" w:styleId="Lijstalinea">
     <w:name w:val="List Paragraph"/>
-    <w:basedOn w:val="Normal"/>
+    <w:basedOn w:val="Standaard"/>
     <w:uiPriority w:val="34"/>
     <w:qFormat/>
     <w:rsid w:val="00992637"/>
@@ -8553,7 +8614,7 @@
   </w:style>
   <w:style w:type="character" w:styleId="Hyperlink">
     <w:name w:val="Hyperlink"/>
-    <w:basedOn w:val="DefaultParagraphFont"/>
+    <w:basedOn w:val="Standaardalinea-lettertype"/>
     <w:uiPriority w:val="99"/>
     <w:unhideWhenUsed/>
     <w:rsid w:val="00992637"/>

</xml_diff>

<commit_message>
Inlever versie 3.0 - Final...
</commit_message>
<xml_diff>
--- a/misc/Alles bij elkaar.docx
+++ b/misc/Alles bij elkaar.docx
@@ -1854,7 +1854,15 @@
         <w:t xml:space="preserve">’ </w:t>
       </w:r>
       <w:r>
-        <w:t xml:space="preserve">te vinden, hierin zijn de gebruikte testklassen te vinden. De package </w:t>
+        <w:t xml:space="preserve">te vinden, hierin zijn de gebruikte testklassen te vinden. </w:t>
+      </w:r>
+      <w:proofErr w:type="gramStart"/>
+      <w:r>
+        <w:t>De</w:t>
+      </w:r>
+      <w:proofErr w:type="gramEnd"/>
+      <w:r>
+        <w:t xml:space="preserve"> package </w:t>
       </w:r>
       <w:r>
         <w:rPr>
@@ -1887,6 +1895,11 @@
       <w:r>
         <w:t xml:space="preserve"> of het model waren.</w:t>
       </w:r>
+      <w:r>
+        <w:t xml:space="preserve"> In dit deel van het verslag worden de test klassen verder niet besproken, omdat ze niet belangrijk zijn voor de werking van het verslag. </w:t>
+      </w:r>
+      <w:bookmarkStart w:id="0" w:name="_GoBack"/>
+      <w:bookmarkEnd w:id="0"/>
     </w:p>
     <w:p/>
     <w:p>
@@ -1931,11 +1944,33 @@
             <w:rStyle w:val="Hyperlink"/>
             <w:i/>
           </w:rPr>
-          <w:t xml:space="preserve"> klassen</w:t>
+          <w:t xml:space="preserve"> </w:t>
+        </w:r>
+        <w:r>
+          <w:rPr>
+            <w:rStyle w:val="Hyperlink"/>
+            <w:i/>
+          </w:rPr>
+          <w:t>k</w:t>
+        </w:r>
+        <w:r>
+          <w:rPr>
+            <w:rStyle w:val="Hyperlink"/>
+            <w:i/>
+          </w:rPr>
+          <w:t>lassen</w:t>
         </w:r>
       </w:hyperlink>
       <w:r>
-        <w:t xml:space="preserve"> beschreven. Voor de package en sub-packages </w:t>
+        <w:t xml:space="preserve"> beschreven. Voor </w:t>
+      </w:r>
+      <w:proofErr w:type="gramStart"/>
+      <w:r>
+        <w:t>de</w:t>
+      </w:r>
+      <w:proofErr w:type="gramEnd"/>
+      <w:r>
+        <w:t xml:space="preserve"> package en sub-packages </w:t>
       </w:r>
       <w:r>
         <w:rPr>
@@ -1966,64 +2001,96 @@
             <w:rStyle w:val="Hyperlink"/>
             <w:i/>
           </w:rPr>
-          <w:t>server klassen</w:t>
+          <w:t>server kla</w:t>
+        </w:r>
+        <w:r>
+          <w:rPr>
+            <w:rStyle w:val="Hyperlink"/>
+            <w:i/>
+          </w:rPr>
+          <w:t>s</w:t>
+        </w:r>
+        <w:r>
+          <w:rPr>
+            <w:rStyle w:val="Hyperlink"/>
+            <w:i/>
+          </w:rPr>
+          <w:t>sen</w:t>
         </w:r>
       </w:hyperlink>
       <w:r>
-        <w:t xml:space="preserve">. </w:t>
+        <w:t>.</w:t>
+      </w:r>
+      <w:r>
+        <w:rPr>
+          <w:i/>
+        </w:rPr>
+        <w:t xml:space="preserve"> </w:t>
       </w:r>
       <w:hyperlink w:anchor="_Model_klassen" w:history="1">
         <w:r>
           <w:rPr>
             <w:rStyle w:val="Hyperlink"/>
+            <w:i/>
           </w:rPr>
-          <w:t>Model klassen</w:t>
+          <w:t>Mode</w:t>
         </w:r>
-      </w:hyperlink>
-      <w:r>
-        <w:t xml:space="preserve"> bevat een beschrijving van de klassen die een spel </w:t>
-      </w:r>
-      <w:proofErr w:type="spellStart"/>
-      <w:r>
-        <w:t>Rolit</w:t>
-      </w:r>
-      <w:proofErr w:type="spellEnd"/>
-      <w:r>
-        <w:t xml:space="preserve"> modeleren, deze klassen zijn in de package </w:t>
-      </w:r>
-      <w:r>
-        <w:rPr>
-          <w:i/>
-        </w:rPr>
-        <w:t>‘</w:t>
-      </w:r>
-      <w:proofErr w:type="spellStart"/>
-      <w:r>
-        <w:rPr>
-          <w:i/>
-        </w:rPr>
-        <w:t>rolit.sharedModels</w:t>
-      </w:r>
-      <w:proofErr w:type="spellEnd"/>
-      <w:r>
-        <w:rPr>
-          <w:i/>
-        </w:rPr>
-        <w:t>’</w:t>
-      </w:r>
-      <w:r>
-        <w:t xml:space="preserve"> te vinden. De gebruikte klassen voor het testen zijn te vinden onder </w:t>
-      </w:r>
-      <w:hyperlink w:anchor="_Test_klassen" w:history="1">
         <w:r>
           <w:rPr>
             <w:rStyle w:val="Hyperlink"/>
+            <w:i/>
           </w:rPr>
-          <w:t>test klassen</w:t>
+          <w:t>l</w:t>
+        </w:r>
+        <w:r>
+          <w:rPr>
+            <w:rStyle w:val="Hyperlink"/>
+            <w:i/>
+          </w:rPr>
+          <w:t xml:space="preserve"> klassen</w:t>
         </w:r>
       </w:hyperlink>
       <w:r>
-        <w:t>.</w:t>
+        <w:t xml:space="preserve"> bevat een beschrijving van de klassen die een spel </w:t>
+      </w:r>
+      <w:proofErr w:type="spellStart"/>
+      <w:r>
+        <w:t>Rolit</w:t>
+      </w:r>
+      <w:proofErr w:type="spellEnd"/>
+      <w:r>
+        <w:t xml:space="preserve"> modeleren, deze klassen zijn in </w:t>
+      </w:r>
+      <w:proofErr w:type="gramStart"/>
+      <w:r>
+        <w:t>de</w:t>
+      </w:r>
+      <w:proofErr w:type="gramEnd"/>
+      <w:r>
+        <w:t xml:space="preserve"> package </w:t>
+      </w:r>
+      <w:r>
+        <w:rPr>
+          <w:i/>
+        </w:rPr>
+        <w:t>‘</w:t>
+      </w:r>
+      <w:proofErr w:type="spellStart"/>
+      <w:r>
+        <w:rPr>
+          <w:i/>
+        </w:rPr>
+        <w:t>rolit.sharedModels</w:t>
+      </w:r>
+      <w:proofErr w:type="spellEnd"/>
+      <w:r>
+        <w:rPr>
+          <w:i/>
+        </w:rPr>
+        <w:t>’</w:t>
+      </w:r>
+      <w:r>
+        <w:t xml:space="preserve"> te vinden.</w:t>
       </w:r>
     </w:p>
     <w:p/>
@@ -2032,8 +2099,8 @@
       <w:pPr>
         <w:pStyle w:val="Kop2"/>
       </w:pPr>
-      <w:bookmarkStart w:id="0" w:name="_Client_klassen"/>
-      <w:bookmarkEnd w:id="0"/>
+      <w:bookmarkStart w:id="1" w:name="_Client_klassen"/>
+      <w:bookmarkEnd w:id="1"/>
       <w:r>
         <w:t>Client klassen</w:t>
       </w:r>
@@ -2335,6 +2402,7 @@
         </w:numPr>
       </w:pPr>
       <w:r>
+        <w:lastRenderedPageBreak/>
         <w:t xml:space="preserve">Deze controller klasse zorgt ervoor dat op de events, gegenereerd door de views, actie wordt ondernomen en dat ze worden afgehandeld. Ook handelt de </w:t>
       </w:r>
       <w:r>
@@ -2358,11 +2426,7 @@
         <w:t>’</w:t>
       </w:r>
       <w:r>
-        <w:t xml:space="preserve"> </w:t>
-      </w:r>
-      <w:r>
-        <w:lastRenderedPageBreak/>
-        <w:t xml:space="preserve">de berichten die hij van de </w:t>
+        <w:t xml:space="preserve"> de berichten die hij van de </w:t>
       </w:r>
       <w:r>
         <w:rPr>
@@ -3576,6 +3640,7 @@
         </w:numPr>
       </w:pPr>
       <w:r>
+        <w:lastRenderedPageBreak/>
         <w:t>Deze interface dwingt af dat er een manier is om te output aan de gebruiker te laten zien via een log.</w:t>
       </w:r>
     </w:p>
@@ -3588,7 +3653,6 @@
         </w:numPr>
       </w:pPr>
       <w:r>
-        <w:lastRenderedPageBreak/>
         <w:t>Het afdwingen van een methode om te loggen.</w:t>
       </w:r>
     </w:p>
@@ -3889,8 +3953,8 @@
       <w:pPr>
         <w:pStyle w:val="Kop2"/>
       </w:pPr>
-      <w:bookmarkStart w:id="1" w:name="_Server_klassen"/>
-      <w:bookmarkEnd w:id="1"/>
+      <w:bookmarkStart w:id="2" w:name="_Server_klassen"/>
+      <w:bookmarkEnd w:id="2"/>
       <w:r>
         <w:t>Server klassen</w:t>
       </w:r>
@@ -4757,7 +4821,6 @@
         </w:numPr>
       </w:pPr>
       <w:r>
-        <w:lastRenderedPageBreak/>
         <w:t xml:space="preserve">Deze klasse beheert alle </w:t>
       </w:r>
       <w:r>
@@ -5208,8 +5271,8 @@
       <w:pPr>
         <w:pStyle w:val="Kop2"/>
       </w:pPr>
-      <w:bookmarkStart w:id="2" w:name="_Model_klassen"/>
-      <w:bookmarkEnd w:id="2"/>
+      <w:bookmarkStart w:id="3" w:name="_Model_klassen"/>
+      <w:bookmarkEnd w:id="3"/>
       <w:r>
         <w:t>Model klassen</w:t>
       </w:r>
@@ -5641,7 +5704,6 @@
         </w:numPr>
       </w:pPr>
       <w:r>
-        <w:lastRenderedPageBreak/>
         <w:t>Deze klasse modelleert een enkel vakje op het speelbord.</w:t>
       </w:r>
     </w:p>
@@ -6493,12 +6555,7 @@
       </w:r>
       <w:proofErr w:type="spellEnd"/>
       <w:r>
-        <w:t xml:space="preserve"> en het invullen van verschillende vormen van tekst en cijfers in de invul velden maakten hiervan deel uit. Bugs zoals het accepteren van een naam bestaande uit enkel spaties of een leeg tekstveld, hebbe</w:t>
-      </w:r>
-      <w:bookmarkStart w:id="3" w:name="_GoBack"/>
-      <w:bookmarkEnd w:id="3"/>
-      <w:r>
-        <w:t xml:space="preserve">n we zo kunnen verbeteren. </w:t>
+        <w:t xml:space="preserve"> en het invullen van verschillende vormen van tekst en cijfers in de invul velden maakten hiervan deel uit. Bugs zoals het accepteren van een naam bestaande uit enkel spaties of een leeg tekstveld, hebben we zo kunnen verbeteren. </w:t>
       </w:r>
     </w:p>
     <w:sectPr>
@@ -8328,6 +8385,18 @@
       <w:u w:val="single"/>
     </w:rPr>
   </w:style>
+  <w:style w:type="character" w:styleId="GevolgdeHyperlink">
+    <w:name w:val="FollowedHyperlink"/>
+    <w:basedOn w:val="Standaardalinea-lettertype"/>
+    <w:uiPriority w:val="99"/>
+    <w:semiHidden/>
+    <w:unhideWhenUsed/>
+    <w:rsid w:val="00CB723C"/>
+    <w:rPr>
+      <w:color w:val="800080" w:themeColor="followedHyperlink"/>
+      <w:u w:val="single"/>
+    </w:rPr>
+  </w:style>
 </w:styles>
 </file>
 
@@ -8620,6 +8689,18 @@
     <w:rsid w:val="00992637"/>
     <w:rPr>
       <w:color w:val="0000FF" w:themeColor="hyperlink"/>
+      <w:u w:val="single"/>
+    </w:rPr>
+  </w:style>
+  <w:style w:type="character" w:styleId="GevolgdeHyperlink">
+    <w:name w:val="FollowedHyperlink"/>
+    <w:basedOn w:val="Standaardalinea-lettertype"/>
+    <w:uiPriority w:val="99"/>
+    <w:semiHidden/>
+    <w:unhideWhenUsed/>
+    <w:rsid w:val="00CB723C"/>
+    <w:rPr>
+      <w:color w:val="800080" w:themeColor="followedHyperlink"/>
       <w:u w:val="single"/>
     </w:rPr>
   </w:style>

</xml_diff>